<commit_message>
actualizacion del archivo con pruebas unitarias
</commit_message>
<xml_diff>
--- a/Gráficas del Profiler.docx
+++ b/Gráficas del Profiler.docx
@@ -82,7 +82,6 @@
           <w:lang w:val="es-GT"/>
         </w:rPr>
       </w:pPr>
-      <w:bookmarkStart w:id="0" w:name="_GoBack"/>
       <w:r>
         <w:rPr>
           <w:noProof/>
@@ -130,8 +129,406 @@
           </wp:inline>
         </w:drawing>
       </w:r>
+    </w:p>
+    <w:p>
+      <w:pPr>
+        <w:rPr>
+          <w:lang w:val="es-GT"/>
+        </w:rPr>
+      </w:pPr>
+    </w:p>
+    <w:p>
+      <w:pPr>
+        <w:rPr>
+          <w:lang w:val="es-GT"/>
+        </w:rPr>
+      </w:pPr>
+    </w:p>
+    <w:p>
+      <w:pPr>
+        <w:jc w:val="center"/>
+        <w:rPr>
+          <w:i/>
+          <w:sz w:val="32"/>
+          <w:u w:val="single"/>
+        </w:rPr>
+      </w:pPr>
+      <w:proofErr w:type="spellStart"/>
+      <w:r>
+        <w:rPr>
+          <w:i/>
+          <w:sz w:val="32"/>
+          <w:u w:val="single"/>
+        </w:rPr>
+        <w:t>Pruebas</w:t>
+      </w:r>
+      <w:proofErr w:type="spellEnd"/>
+      <w:r>
+        <w:rPr>
+          <w:i/>
+          <w:sz w:val="32"/>
+          <w:u w:val="single"/>
+        </w:rPr>
+        <w:t xml:space="preserve"> </w:t>
+      </w:r>
+      <w:proofErr w:type="spellStart"/>
+      <w:r>
+        <w:rPr>
+          <w:i/>
+          <w:sz w:val="32"/>
+          <w:u w:val="single"/>
+        </w:rPr>
+        <w:t>Unitarias</w:t>
+      </w:r>
+      <w:proofErr w:type="spellEnd"/>
+    </w:p>
+    <w:p>
+      <w:pPr>
+        <w:rPr>
+          <w:i/>
+          <w:u w:val="single"/>
+        </w:rPr>
+      </w:pPr>
+      <w:proofErr w:type="spellStart"/>
+      <w:r>
+        <w:rPr>
+          <w:i/>
+          <w:u w:val="single"/>
+        </w:rPr>
+        <w:t>SimpleSet</w:t>
+      </w:r>
+      <w:proofErr w:type="spellEnd"/>
+    </w:p>
+    <w:p>
+      <w:pPr>
+        <w:rPr>
+          <w:i/>
+          <w:u w:val="single"/>
+        </w:rPr>
+      </w:pPr>
+      <w:r>
+        <w:rPr>
+          <w:noProof/>
+        </w:rPr>
+        <w:drawing>
+          <wp:inline distT="0" distB="0" distL="0" distR="0" wp14:anchorId="13991A6F" wp14:editId="76AB29B7">
+            <wp:extent cx="1562100" cy="1208768"/>
+            <wp:effectExtent l="0" t="0" r="0" b="0"/>
+            <wp:docPr id="3" name="Picture 3"/>
+            <wp:cNvGraphicFramePr>
+              <a:graphicFrameLocks xmlns:a="http://schemas.openxmlformats.org/drawingml/2006/main" noChangeAspect="1"/>
+            </wp:cNvGraphicFramePr>
+            <a:graphic xmlns:a="http://schemas.openxmlformats.org/drawingml/2006/main">
+              <a:graphicData uri="http://schemas.openxmlformats.org/drawingml/2006/picture">
+                <pic:pic xmlns:pic="http://schemas.openxmlformats.org/drawingml/2006/picture">
+                  <pic:nvPicPr>
+                    <pic:cNvPr id="1" name=""/>
+                    <pic:cNvPicPr/>
+                  </pic:nvPicPr>
+                  <pic:blipFill rotWithShape="1">
+                    <a:blip r:embed="rId5"/>
+                    <a:srcRect l="16773" t="69516" r="65278" b="5793"/>
+                    <a:stretch/>
+                  </pic:blipFill>
+                  <pic:spPr bwMode="auto">
+                    <a:xfrm>
+                      <a:off x="0" y="0"/>
+                      <a:ext cx="1571095" cy="1215728"/>
+                    </a:xfrm>
+                    <a:prstGeom prst="rect">
+                      <a:avLst/>
+                    </a:prstGeom>
+                    <a:ln>
+                      <a:noFill/>
+                    </a:ln>
+                    <a:extLst>
+                      <a:ext uri="{53640926-AAD7-44D8-BBD7-CCE9431645EC}">
+                        <a14:shadowObscured xmlns:a14="http://schemas.microsoft.com/office/drawing/2010/main"/>
+                      </a:ext>
+                    </a:extLst>
+                  </pic:spPr>
+                </pic:pic>
+              </a:graphicData>
+            </a:graphic>
+          </wp:inline>
+        </w:drawing>
+      </w:r>
+    </w:p>
+    <w:p>
+      <w:pPr>
+        <w:rPr>
+          <w:i/>
+          <w:u w:val="single"/>
+        </w:rPr>
+      </w:pPr>
+    </w:p>
+    <w:p>
+      <w:pPr>
+        <w:rPr>
+          <w:i/>
+          <w:u w:val="single"/>
+        </w:rPr>
+      </w:pPr>
+      <w:proofErr w:type="spellStart"/>
+      <w:r>
+        <w:rPr>
+          <w:i/>
+          <w:u w:val="single"/>
+        </w:rPr>
+        <w:t>HashMapSet</w:t>
+      </w:r>
+      <w:proofErr w:type="spellEnd"/>
+    </w:p>
+    <w:p>
+      <w:pPr>
+        <w:rPr>
+          <w:i/>
+          <w:u w:val="single"/>
+        </w:rPr>
+      </w:pPr>
+      <w:r>
+        <w:rPr>
+          <w:noProof/>
+        </w:rPr>
+        <w:drawing>
+          <wp:inline distT="0" distB="0" distL="0" distR="0" wp14:anchorId="230BAA6F" wp14:editId="797BEE24">
+            <wp:extent cx="1593850" cy="1379293"/>
+            <wp:effectExtent l="0" t="0" r="6350" b="0"/>
+            <wp:docPr id="2" name="Picture 2"/>
+            <wp:cNvGraphicFramePr>
+              <a:graphicFrameLocks xmlns:a="http://schemas.openxmlformats.org/drawingml/2006/main" noChangeAspect="1"/>
+            </wp:cNvGraphicFramePr>
+            <a:graphic xmlns:a="http://schemas.openxmlformats.org/drawingml/2006/main">
+              <a:graphicData uri="http://schemas.openxmlformats.org/drawingml/2006/picture">
+                <pic:pic xmlns:pic="http://schemas.openxmlformats.org/drawingml/2006/picture">
+                  <pic:nvPicPr>
+                    <pic:cNvPr id="1" name=""/>
+                    <pic:cNvPicPr/>
+                  </pic:nvPicPr>
+                  <pic:blipFill rotWithShape="1">
+                    <a:blip r:embed="rId6"/>
+                    <a:srcRect l="16987" t="69136" r="66346" b="5223"/>
+                    <a:stretch/>
+                  </pic:blipFill>
+                  <pic:spPr bwMode="auto">
+                    <a:xfrm>
+                      <a:off x="0" y="0"/>
+                      <a:ext cx="1594616" cy="1379956"/>
+                    </a:xfrm>
+                    <a:prstGeom prst="rect">
+                      <a:avLst/>
+                    </a:prstGeom>
+                    <a:ln>
+                      <a:noFill/>
+                    </a:ln>
+                    <a:extLst>
+                      <a:ext uri="{53640926-AAD7-44D8-BBD7-CCE9431645EC}">
+                        <a14:shadowObscured xmlns:a14="http://schemas.microsoft.com/office/drawing/2010/main"/>
+                      </a:ext>
+                    </a:extLst>
+                  </pic:spPr>
+                </pic:pic>
+              </a:graphicData>
+            </a:graphic>
+          </wp:inline>
+        </w:drawing>
+      </w:r>
+    </w:p>
+    <w:p>
+      <w:pPr>
+        <w:rPr>
+          <w:i/>
+          <w:u w:val="single"/>
+        </w:rPr>
+      </w:pPr>
+      <w:bookmarkStart w:id="0" w:name="_GoBack"/>
       <w:bookmarkEnd w:id="0"/>
     </w:p>
+    <w:p>
+      <w:pPr>
+        <w:rPr>
+          <w:i/>
+          <w:u w:val="single"/>
+        </w:rPr>
+      </w:pPr>
+      <w:proofErr w:type="spellStart"/>
+      <w:r>
+        <w:rPr>
+          <w:i/>
+          <w:u w:val="single"/>
+        </w:rPr>
+        <w:t>TreeMapSet</w:t>
+      </w:r>
+      <w:proofErr w:type="spellEnd"/>
+    </w:p>
+    <w:p>
+      <w:pPr>
+        <w:rPr>
+          <w:noProof/>
+        </w:rPr>
+      </w:pPr>
+    </w:p>
+    <w:p>
+      <w:pPr>
+        <w:rPr>
+          <w:i/>
+          <w:u w:val="single"/>
+        </w:rPr>
+      </w:pPr>
+      <w:r>
+        <w:rPr>
+          <w:noProof/>
+        </w:rPr>
+        <w:drawing>
+          <wp:inline distT="0" distB="0" distL="0" distR="0" wp14:anchorId="65242D5E" wp14:editId="1A5453DD">
+            <wp:extent cx="1447800" cy="1350632"/>
+            <wp:effectExtent l="0" t="0" r="0" b="2540"/>
+            <wp:docPr id="5" name="Picture 5"/>
+            <wp:cNvGraphicFramePr>
+              <a:graphicFrameLocks xmlns:a="http://schemas.openxmlformats.org/drawingml/2006/main" noChangeAspect="1"/>
+            </wp:cNvGraphicFramePr>
+            <a:graphic xmlns:a="http://schemas.openxmlformats.org/drawingml/2006/main">
+              <a:graphicData uri="http://schemas.openxmlformats.org/drawingml/2006/picture">
+                <pic:pic xmlns:pic="http://schemas.openxmlformats.org/drawingml/2006/picture">
+                  <pic:nvPicPr>
+                    <pic:cNvPr id="1" name=""/>
+                    <pic:cNvPicPr/>
+                  </pic:nvPicPr>
+                  <pic:blipFill rotWithShape="1">
+                    <a:blip r:embed="rId7"/>
+                    <a:srcRect l="16773" t="69326" r="67308" b="4274"/>
+                    <a:stretch/>
+                  </pic:blipFill>
+                  <pic:spPr bwMode="auto">
+                    <a:xfrm>
+                      <a:off x="0" y="0"/>
+                      <a:ext cx="1450923" cy="1353545"/>
+                    </a:xfrm>
+                    <a:prstGeom prst="rect">
+                      <a:avLst/>
+                    </a:prstGeom>
+                    <a:ln>
+                      <a:noFill/>
+                    </a:ln>
+                    <a:extLst>
+                      <a:ext uri="{53640926-AAD7-44D8-BBD7-CCE9431645EC}">
+                        <a14:shadowObscured xmlns:a14="http://schemas.microsoft.com/office/drawing/2010/main"/>
+                      </a:ext>
+                    </a:extLst>
+                  </pic:spPr>
+                </pic:pic>
+              </a:graphicData>
+            </a:graphic>
+          </wp:inline>
+        </w:drawing>
+      </w:r>
+    </w:p>
+    <w:p>
+      <w:pPr>
+        <w:rPr>
+          <w:i/>
+          <w:u w:val="single"/>
+        </w:rPr>
+      </w:pPr>
+    </w:p>
+    <w:p>
+      <w:pPr>
+        <w:rPr>
+          <w:i/>
+          <w:u w:val="single"/>
+        </w:rPr>
+      </w:pPr>
+      <w:proofErr w:type="spellStart"/>
+      <w:r>
+        <w:rPr>
+          <w:i/>
+          <w:u w:val="single"/>
+        </w:rPr>
+        <w:t>SplayTree</w:t>
+      </w:r>
+      <w:proofErr w:type="spellEnd"/>
+    </w:p>
+    <w:p>
+      <w:pPr>
+        <w:rPr>
+          <w:i/>
+          <w:u w:val="single"/>
+        </w:rPr>
+      </w:pPr>
+      <w:r>
+        <w:rPr>
+          <w:noProof/>
+        </w:rPr>
+        <w:drawing>
+          <wp:inline distT="0" distB="0" distL="0" distR="0" wp14:anchorId="6F7CE41A" wp14:editId="2C78A4A1">
+            <wp:extent cx="1339850" cy="1301569"/>
+            <wp:effectExtent l="0" t="0" r="0" b="0"/>
+            <wp:docPr id="4" name="Picture 4"/>
+            <wp:cNvGraphicFramePr>
+              <a:graphicFrameLocks xmlns:a="http://schemas.openxmlformats.org/drawingml/2006/main" noChangeAspect="1"/>
+            </wp:cNvGraphicFramePr>
+            <a:graphic xmlns:a="http://schemas.openxmlformats.org/drawingml/2006/main">
+              <a:graphicData uri="http://schemas.openxmlformats.org/drawingml/2006/picture">
+                <pic:pic xmlns:pic="http://schemas.openxmlformats.org/drawingml/2006/picture">
+                  <pic:nvPicPr>
+                    <pic:cNvPr id="1" name=""/>
+                    <pic:cNvPicPr/>
+                  </pic:nvPicPr>
+                  <pic:blipFill rotWithShape="1">
+                    <a:blip r:embed="rId8"/>
+                    <a:srcRect l="17094" t="69516" r="67948" b="4654"/>
+                    <a:stretch/>
+                  </pic:blipFill>
+                  <pic:spPr bwMode="auto">
+                    <a:xfrm>
+                      <a:off x="0" y="0"/>
+                      <a:ext cx="1347386" cy="1308890"/>
+                    </a:xfrm>
+                    <a:prstGeom prst="rect">
+                      <a:avLst/>
+                    </a:prstGeom>
+                    <a:ln>
+                      <a:noFill/>
+                    </a:ln>
+                    <a:extLst>
+                      <a:ext uri="{53640926-AAD7-44D8-BBD7-CCE9431645EC}">
+                        <a14:shadowObscured xmlns:a14="http://schemas.microsoft.com/office/drawing/2010/main"/>
+                      </a:ext>
+                    </a:extLst>
+                  </pic:spPr>
+                </pic:pic>
+              </a:graphicData>
+            </a:graphic>
+          </wp:inline>
+        </w:drawing>
+      </w:r>
+    </w:p>
+    <w:p>
+      <w:pPr>
+        <w:rPr>
+          <w:i/>
+          <w:u w:val="single"/>
+        </w:rPr>
+      </w:pPr>
+    </w:p>
+    <w:p>
+      <w:pPr>
+        <w:rPr>
+          <w:i/>
+          <w:u w:val="single"/>
+        </w:rPr>
+      </w:pPr>
+      <w:proofErr w:type="spellStart"/>
+      <w:r>
+        <w:rPr>
+          <w:i/>
+          <w:u w:val="single"/>
+        </w:rPr>
+        <w:t>RedBlackTreeSet</w:t>
+      </w:r>
+      <w:proofErr w:type="spellEnd"/>
+    </w:p>
+    <w:p/>
     <w:sectPr>
       <w:pgSz w:w="12240" w:h="15840"/>
       <w:pgMar w:top="1440" w:right="1440" w:bottom="1440" w:left="1440" w:header="720" w:footer="720" w:gutter="0"/>

</xml_diff>

<commit_message>
Ya estan todas las pruebas unitarias
</commit_message>
<xml_diff>
--- a/Gráficas del Profiler.docx
+++ b/Gráficas del Profiler.docx
@@ -341,8 +341,6 @@
           <w:u w:val="single"/>
         </w:rPr>
       </w:pPr>
-      <w:bookmarkStart w:id="0" w:name="_GoBack"/>
-      <w:bookmarkEnd w:id="0"/>
     </w:p>
     <w:p>
       <w:pPr>
@@ -526,9 +524,59 @@
         </w:rPr>
         <w:t>RedBlackTreeSet</w:t>
       </w:r>
+      <w:bookmarkStart w:id="0" w:name="_GoBack"/>
+      <w:bookmarkEnd w:id="0"/>
       <w:proofErr w:type="spellEnd"/>
     </w:p>
-    <w:p/>
+    <w:p>
+      <w:r>
+        <w:rPr>
+          <w:noProof/>
+        </w:rPr>
+        <w:drawing>
+          <wp:inline distT="0" distB="0" distL="0" distR="0" wp14:anchorId="38BFBC05" wp14:editId="548D3572">
+            <wp:extent cx="1314450" cy="1126671"/>
+            <wp:effectExtent l="0" t="0" r="0" b="0"/>
+            <wp:docPr id="6" name="Picture 6"/>
+            <wp:cNvGraphicFramePr>
+              <a:graphicFrameLocks xmlns:a="http://schemas.openxmlformats.org/drawingml/2006/main" noChangeAspect="1"/>
+            </wp:cNvGraphicFramePr>
+            <a:graphic xmlns:a="http://schemas.openxmlformats.org/drawingml/2006/main">
+              <a:graphicData uri="http://schemas.openxmlformats.org/drawingml/2006/picture">
+                <pic:pic xmlns:pic="http://schemas.openxmlformats.org/drawingml/2006/picture">
+                  <pic:nvPicPr>
+                    <pic:cNvPr id="1" name=""/>
+                    <pic:cNvPicPr/>
+                  </pic:nvPicPr>
+                  <pic:blipFill rotWithShape="1">
+                    <a:blip r:embed="rId9"/>
+                    <a:srcRect l="16667" t="69136" r="66880" b="5793"/>
+                    <a:stretch/>
+                  </pic:blipFill>
+                  <pic:spPr bwMode="auto">
+                    <a:xfrm>
+                      <a:off x="0" y="0"/>
+                      <a:ext cx="1319290" cy="1130820"/>
+                    </a:xfrm>
+                    <a:prstGeom prst="rect">
+                      <a:avLst/>
+                    </a:prstGeom>
+                    <a:ln>
+                      <a:noFill/>
+                    </a:ln>
+                    <a:extLst>
+                      <a:ext uri="{53640926-AAD7-44D8-BBD7-CCE9431645EC}">
+                        <a14:shadowObscured xmlns:a14="http://schemas.microsoft.com/office/drawing/2010/main"/>
+                      </a:ext>
+                    </a:extLst>
+                  </pic:spPr>
+                </pic:pic>
+              </a:graphicData>
+            </a:graphic>
+          </wp:inline>
+        </w:drawing>
+      </w:r>
+    </w:p>
     <w:sectPr>
       <w:pgSz w:w="12240" w:h="15840"/>
       <w:pgMar w:top="1440" w:right="1440" w:bottom="1440" w:left="1440" w:header="720" w:footer="720" w:gutter="0"/>

</xml_diff>

<commit_message>
ya respondí la pregunt adel final
</commit_message>
<xml_diff>
--- a/Gráficas del Profiler.docx
+++ b/Gráficas del Profiler.docx
@@ -1,6 +1,6 @@
 
 <file path=word/document.xml><?xml version="1.0" encoding="utf-8"?>
-<w:document xmlns:wpc="http://schemas.microsoft.com/office/word/2010/wordprocessingCanvas" xmlns:mc="http://schemas.openxmlformats.org/markup-compatibility/2006" xmlns:o="urn:schemas-microsoft-com:office:office" xmlns:r="http://schemas.openxmlformats.org/officeDocument/2006/relationships" xmlns:m="http://schemas.openxmlformats.org/officeDocument/2006/math" xmlns:v="urn:schemas-microsoft-com:vml" xmlns:wp14="http://schemas.microsoft.com/office/word/2010/wordprocessingDrawing" xmlns:wp="http://schemas.openxmlformats.org/drawingml/2006/wordprocessingDrawing" xmlns:w10="urn:schemas-microsoft-com:office:word" xmlns:w="http://schemas.openxmlformats.org/wordprocessingml/2006/main" xmlns:w14="http://schemas.microsoft.com/office/word/2010/wordml" xmlns:w15="http://schemas.microsoft.com/office/word/2012/wordml" xmlns:wpg="http://schemas.microsoft.com/office/word/2010/wordprocessingGroup" xmlns:wpi="http://schemas.microsoft.com/office/word/2010/wordprocessingInk" xmlns:wne="http://schemas.microsoft.com/office/word/2006/wordml" xmlns:wps="http://schemas.microsoft.com/office/word/2010/wordprocessingShape" mc:Ignorable="w14 w15 wp14">
+<w:document xmlns:ve="http://schemas.openxmlformats.org/markup-compatibility/2006" xmlns:o="urn:schemas-microsoft-com:office:office" xmlns:r="http://schemas.openxmlformats.org/officeDocument/2006/relationships" xmlns:m="http://schemas.openxmlformats.org/officeDocument/2006/math" xmlns:v="urn:schemas-microsoft-com:vml" xmlns:wp="http://schemas.openxmlformats.org/drawingml/2006/wordprocessingDrawing" xmlns:w10="urn:schemas-microsoft-com:office:word" xmlns:w="http://schemas.openxmlformats.org/wordprocessingml/2006/main" xmlns:wne="http://schemas.microsoft.com/office/word/2006/wordml">
   <w:body>
     <w:p>
       <w:pPr>
@@ -85,9 +85,10 @@
       <w:r>
         <w:rPr>
           <w:noProof/>
+          <w:lang w:val="es-ES" w:eastAsia="es-ES"/>
         </w:rPr>
         <w:drawing>
-          <wp:inline distT="0" distB="0" distL="0" distR="0" wp14:anchorId="3F98574F" wp14:editId="21DCC3B2">
+          <wp:inline distT="0" distB="0" distL="0" distR="0">
             <wp:extent cx="6256442" cy="2082800"/>
             <wp:effectExtent l="0" t="0" r="0" b="0"/>
             <wp:docPr id="1" name="Picture 1"/>
@@ -102,7 +103,7 @@
                     <pic:cNvPicPr/>
                   </pic:nvPicPr>
                   <pic:blipFill rotWithShape="1">
-                    <a:blip r:embed="rId4"/>
+                    <a:blip r:embed="rId4" cstate="print"/>
                     <a:srcRect l="16773" t="11586" r="106" b="39221"/>
                     <a:stretch/>
                   </pic:blipFill>
@@ -119,7 +120,7 @@
                     </a:ln>
                     <a:extLst>
                       <a:ext uri="{53640926-AAD7-44D8-BBD7-CCE9431645EC}">
-                        <a14:shadowObscured xmlns:a14="http://schemas.microsoft.com/office/drawing/2010/main"/>
+                        <a14:shadowObscured xmlns:a14="http://schemas.microsoft.com/office/drawing/2010/main" xmlns:wps="http://schemas.microsoft.com/office/word/2010/wordprocessingShape" xmlns:wpi="http://schemas.microsoft.com/office/word/2010/wordprocessingInk" xmlns:wpg="http://schemas.microsoft.com/office/word/2010/wordprocessingGroup" xmlns:w15="http://schemas.microsoft.com/office/word/2012/wordml" xmlns:w14="http://schemas.microsoft.com/office/word/2010/wordml" xmlns:w="http://schemas.openxmlformats.org/wordprocessingml/2006/main" xmlns:w10="urn:schemas-microsoft-com:office:word" xmlns:wp14="http://schemas.microsoft.com/office/word/2010/wordprocessingDrawing" xmlns:v="urn:schemas-microsoft-com:vml" xmlns:o="urn:schemas-microsoft-com:office:office" xmlns:mc="http://schemas.openxmlformats.org/markup-compatibility/2006" xmlns:wpc="http://schemas.microsoft.com/office/word/2010/wordprocessingCanvas" xmlns=""/>
                       </a:ext>
                     </a:extLst>
                   </pic:spPr>
@@ -209,9 +210,10 @@
       <w:r>
         <w:rPr>
           <w:noProof/>
+          <w:lang w:val="es-ES" w:eastAsia="es-ES"/>
         </w:rPr>
         <w:drawing>
-          <wp:inline distT="0" distB="0" distL="0" distR="0" wp14:anchorId="13991A6F" wp14:editId="76AB29B7">
+          <wp:inline distT="0" distB="0" distL="0" distR="0">
             <wp:extent cx="1562100" cy="1208768"/>
             <wp:effectExtent l="0" t="0" r="0" b="0"/>
             <wp:docPr id="3" name="Picture 3"/>
@@ -226,7 +228,7 @@
                     <pic:cNvPicPr/>
                   </pic:nvPicPr>
                   <pic:blipFill rotWithShape="1">
-                    <a:blip r:embed="rId5"/>
+                    <a:blip r:embed="rId5" cstate="print"/>
                     <a:srcRect l="16773" t="69516" r="65278" b="5793"/>
                     <a:stretch/>
                   </pic:blipFill>
@@ -243,7 +245,7 @@
                     </a:ln>
                     <a:extLst>
                       <a:ext uri="{53640926-AAD7-44D8-BBD7-CCE9431645EC}">
-                        <a14:shadowObscured xmlns:a14="http://schemas.microsoft.com/office/drawing/2010/main"/>
+                        <a14:shadowObscured xmlns:a14="http://schemas.microsoft.com/office/drawing/2010/main" xmlns:wps="http://schemas.microsoft.com/office/word/2010/wordprocessingShape" xmlns:wpi="http://schemas.microsoft.com/office/word/2010/wordprocessingInk" xmlns:wpg="http://schemas.microsoft.com/office/word/2010/wordprocessingGroup" xmlns:w15="http://schemas.microsoft.com/office/word/2012/wordml" xmlns:w14="http://schemas.microsoft.com/office/word/2010/wordml" xmlns:w="http://schemas.openxmlformats.org/wordprocessingml/2006/main" xmlns:w10="urn:schemas-microsoft-com:office:word" xmlns:wp14="http://schemas.microsoft.com/office/word/2010/wordprocessingDrawing" xmlns:v="urn:schemas-microsoft-com:vml" xmlns:o="urn:schemas-microsoft-com:office:office" xmlns:mc="http://schemas.openxmlformats.org/markup-compatibility/2006" xmlns:wpc="http://schemas.microsoft.com/office/word/2010/wordprocessingCanvas" xmlns=""/>
                       </a:ext>
                     </a:extLst>
                   </pic:spPr>
@@ -289,9 +291,10 @@
       <w:r>
         <w:rPr>
           <w:noProof/>
+          <w:lang w:val="es-ES" w:eastAsia="es-ES"/>
         </w:rPr>
         <w:drawing>
-          <wp:inline distT="0" distB="0" distL="0" distR="0" wp14:anchorId="230BAA6F" wp14:editId="797BEE24">
+          <wp:inline distT="0" distB="0" distL="0" distR="0">
             <wp:extent cx="1593850" cy="1379293"/>
             <wp:effectExtent l="0" t="0" r="6350" b="0"/>
             <wp:docPr id="2" name="Picture 2"/>
@@ -306,7 +309,7 @@
                     <pic:cNvPicPr/>
                   </pic:nvPicPr>
                   <pic:blipFill rotWithShape="1">
-                    <a:blip r:embed="rId6"/>
+                    <a:blip r:embed="rId6" cstate="print"/>
                     <a:srcRect l="16987" t="69136" r="66346" b="5223"/>
                     <a:stretch/>
                   </pic:blipFill>
@@ -323,7 +326,7 @@
                     </a:ln>
                     <a:extLst>
                       <a:ext uri="{53640926-AAD7-44D8-BBD7-CCE9431645EC}">
-                        <a14:shadowObscured xmlns:a14="http://schemas.microsoft.com/office/drawing/2010/main"/>
+                        <a14:shadowObscured xmlns:a14="http://schemas.microsoft.com/office/drawing/2010/main" xmlns:wps="http://schemas.microsoft.com/office/word/2010/wordprocessingShape" xmlns:wpi="http://schemas.microsoft.com/office/word/2010/wordprocessingInk" xmlns:wpg="http://schemas.microsoft.com/office/word/2010/wordprocessingGroup" xmlns:w15="http://schemas.microsoft.com/office/word/2012/wordml" xmlns:w14="http://schemas.microsoft.com/office/word/2010/wordml" xmlns:w="http://schemas.openxmlformats.org/wordprocessingml/2006/main" xmlns:w10="urn:schemas-microsoft-com:office:word" xmlns:wp14="http://schemas.microsoft.com/office/word/2010/wordprocessingDrawing" xmlns:v="urn:schemas-microsoft-com:vml" xmlns:o="urn:schemas-microsoft-com:office:office" xmlns:mc="http://schemas.openxmlformats.org/markup-compatibility/2006" xmlns:wpc="http://schemas.microsoft.com/office/word/2010/wordprocessingCanvas" xmlns=""/>
                       </a:ext>
                     </a:extLst>
                   </pic:spPr>
@@ -376,9 +379,10 @@
       <w:r>
         <w:rPr>
           <w:noProof/>
+          <w:lang w:val="es-ES" w:eastAsia="es-ES"/>
         </w:rPr>
         <w:drawing>
-          <wp:inline distT="0" distB="0" distL="0" distR="0" wp14:anchorId="65242D5E" wp14:editId="1A5453DD">
+          <wp:inline distT="0" distB="0" distL="0" distR="0">
             <wp:extent cx="1447800" cy="1350632"/>
             <wp:effectExtent l="0" t="0" r="0" b="2540"/>
             <wp:docPr id="5" name="Picture 5"/>
@@ -393,7 +397,7 @@
                     <pic:cNvPicPr/>
                   </pic:nvPicPr>
                   <pic:blipFill rotWithShape="1">
-                    <a:blip r:embed="rId7"/>
+                    <a:blip r:embed="rId7" cstate="print"/>
                     <a:srcRect l="16773" t="69326" r="67308" b="4274"/>
                     <a:stretch/>
                   </pic:blipFill>
@@ -410,7 +414,7 @@
                     </a:ln>
                     <a:extLst>
                       <a:ext uri="{53640926-AAD7-44D8-BBD7-CCE9431645EC}">
-                        <a14:shadowObscured xmlns:a14="http://schemas.microsoft.com/office/drawing/2010/main"/>
+                        <a14:shadowObscured xmlns:a14="http://schemas.microsoft.com/office/drawing/2010/main" xmlns:wps="http://schemas.microsoft.com/office/word/2010/wordprocessingShape" xmlns:wpi="http://schemas.microsoft.com/office/word/2010/wordprocessingInk" xmlns:wpg="http://schemas.microsoft.com/office/word/2010/wordprocessingGroup" xmlns:w15="http://schemas.microsoft.com/office/word/2012/wordml" xmlns:w14="http://schemas.microsoft.com/office/word/2010/wordml" xmlns:w="http://schemas.openxmlformats.org/wordprocessingml/2006/main" xmlns:w10="urn:schemas-microsoft-com:office:word" xmlns:wp14="http://schemas.microsoft.com/office/word/2010/wordprocessingDrawing" xmlns:v="urn:schemas-microsoft-com:vml" xmlns:o="urn:schemas-microsoft-com:office:office" xmlns:mc="http://schemas.openxmlformats.org/markup-compatibility/2006" xmlns:wpc="http://schemas.microsoft.com/office/word/2010/wordprocessingCanvas" xmlns=""/>
                       </a:ext>
                     </a:extLst>
                   </pic:spPr>
@@ -456,9 +460,10 @@
       <w:r>
         <w:rPr>
           <w:noProof/>
+          <w:lang w:val="es-ES" w:eastAsia="es-ES"/>
         </w:rPr>
         <w:drawing>
-          <wp:inline distT="0" distB="0" distL="0" distR="0" wp14:anchorId="6F7CE41A" wp14:editId="2C78A4A1">
+          <wp:inline distT="0" distB="0" distL="0" distR="0">
             <wp:extent cx="1339850" cy="1301569"/>
             <wp:effectExtent l="0" t="0" r="0" b="0"/>
             <wp:docPr id="4" name="Picture 4"/>
@@ -473,7 +478,7 @@
                     <pic:cNvPicPr/>
                   </pic:nvPicPr>
                   <pic:blipFill rotWithShape="1">
-                    <a:blip r:embed="rId8"/>
+                    <a:blip r:embed="rId8" cstate="print"/>
                     <a:srcRect l="17094" t="69516" r="67948" b="4654"/>
                     <a:stretch/>
                   </pic:blipFill>
@@ -490,7 +495,7 @@
                     </a:ln>
                     <a:extLst>
                       <a:ext uri="{53640926-AAD7-44D8-BBD7-CCE9431645EC}">
-                        <a14:shadowObscured xmlns:a14="http://schemas.microsoft.com/office/drawing/2010/main"/>
+                        <a14:shadowObscured xmlns:a14="http://schemas.microsoft.com/office/drawing/2010/main" xmlns:wps="http://schemas.microsoft.com/office/word/2010/wordprocessingShape" xmlns:wpi="http://schemas.microsoft.com/office/word/2010/wordprocessingInk" xmlns:wpg="http://schemas.microsoft.com/office/word/2010/wordprocessingGroup" xmlns:w15="http://schemas.microsoft.com/office/word/2012/wordml" xmlns:w14="http://schemas.microsoft.com/office/word/2010/wordml" xmlns:w="http://schemas.openxmlformats.org/wordprocessingml/2006/main" xmlns:w10="urn:schemas-microsoft-com:office:word" xmlns:wp14="http://schemas.microsoft.com/office/word/2010/wordprocessingDrawing" xmlns:v="urn:schemas-microsoft-com:vml" xmlns:o="urn:schemas-microsoft-com:office:office" xmlns:mc="http://schemas.openxmlformats.org/markup-compatibility/2006" xmlns:wpc="http://schemas.microsoft.com/office/word/2010/wordprocessingCanvas" xmlns=""/>
                       </a:ext>
                     </a:extLst>
                   </pic:spPr>
@@ -532,9 +537,10 @@
       <w:r>
         <w:rPr>
           <w:noProof/>
+          <w:lang w:val="es-ES" w:eastAsia="es-ES"/>
         </w:rPr>
         <w:drawing>
-          <wp:inline distT="0" distB="0" distL="0" distR="0" wp14:anchorId="38BFBC05" wp14:editId="548D3572">
+          <wp:inline distT="0" distB="0" distL="0" distR="0">
             <wp:extent cx="1314450" cy="1126671"/>
             <wp:effectExtent l="0" t="0" r="0" b="0"/>
             <wp:docPr id="6" name="Picture 6"/>
@@ -549,7 +555,7 @@
                     <pic:cNvPicPr/>
                   </pic:nvPicPr>
                   <pic:blipFill rotWithShape="1">
-                    <a:blip r:embed="rId9"/>
+                    <a:blip r:embed="rId9" cstate="print"/>
                     <a:srcRect l="16667" t="69136" r="66880" b="5793"/>
                     <a:stretch/>
                   </pic:blipFill>
@@ -566,7 +572,7 @@
                     </a:ln>
                     <a:extLst>
                       <a:ext uri="{53640926-AAD7-44D8-BBD7-CCE9431645EC}">
-                        <a14:shadowObscured xmlns:a14="http://schemas.microsoft.com/office/drawing/2010/main"/>
+                        <a14:shadowObscured xmlns:a14="http://schemas.microsoft.com/office/drawing/2010/main" xmlns:wps="http://schemas.microsoft.com/office/word/2010/wordprocessingShape" xmlns:wpi="http://schemas.microsoft.com/office/word/2010/wordprocessingInk" xmlns:wpg="http://schemas.microsoft.com/office/word/2010/wordprocessingGroup" xmlns:w15="http://schemas.microsoft.com/office/word/2012/wordml" xmlns:w14="http://schemas.microsoft.com/office/word/2010/wordml" xmlns:w="http://schemas.openxmlformats.org/wordprocessingml/2006/main" xmlns:w10="urn:schemas-microsoft-com:office:word" xmlns:wp14="http://schemas.microsoft.com/office/word/2010/wordprocessingDrawing" xmlns:v="urn:schemas-microsoft-com:vml" xmlns:o="urn:schemas-microsoft-com:office:office" xmlns:mc="http://schemas.openxmlformats.org/markup-compatibility/2006" xmlns:wpc="http://schemas.microsoft.com/office/word/2010/wordprocessingCanvas" xmlns=""/>
                       </a:ext>
                     </a:extLst>
                   </pic:spPr>
@@ -575,6 +581,137 @@
             </a:graphic>
           </wp:inline>
         </w:drawing>
+      </w:r>
+    </w:p>
+    <w:p/>
+    <w:p>
+      <w:pPr>
+        <w:rPr>
+          <w:lang w:val="es-ES"/>
+        </w:rPr>
+      </w:pPr>
+      <w:r>
+        <w:rPr>
+          <w:lang w:val="es-ES"/>
+        </w:rPr>
+        <w:t>Implementación Sugerida:</w:t>
+      </w:r>
+    </w:p>
+    <w:p>
+      <w:pPr>
+        <w:rPr>
+          <w:lang w:val="es-ES"/>
+        </w:rPr>
+      </w:pPr>
+      <w:r>
+        <w:rPr>
+          <w:lang w:val="es-ES"/>
+        </w:rPr>
+        <w:t>Según los datos analizados y despu</w:t>
+      </w:r>
+      <w:r>
+        <w:rPr>
+          <w:lang w:val="es-ES"/>
+        </w:rPr>
+        <w:t xml:space="preserve">és de correr varias veces el programa y </w:t>
+      </w:r>
+      <w:proofErr w:type="spellStart"/>
+      <w:r>
+        <w:rPr>
+          <w:lang w:val="es-ES"/>
+        </w:rPr>
+        <w:t>nalizar</w:t>
+      </w:r>
+      <w:proofErr w:type="spellEnd"/>
+      <w:r>
+        <w:rPr>
+          <w:lang w:val="es-ES"/>
+        </w:rPr>
+        <w:t xml:space="preserve"> la complejidad en tiempo y espacio de cada algoritmo se llegó a la conclusión de que la mejor implementación para ser utilizada es la del </w:t>
+      </w:r>
+      <w:proofErr w:type="spellStart"/>
+      <w:r>
+        <w:rPr>
+          <w:lang w:val="es-ES"/>
+        </w:rPr>
+        <w:t>RedBlackTree</w:t>
+      </w:r>
+      <w:proofErr w:type="spellEnd"/>
+      <w:r>
+        <w:rPr>
+          <w:lang w:val="es-ES"/>
+        </w:rPr>
+        <w:t xml:space="preserve">. Su complejidad en tiempo es </w:t>
+      </w:r>
+      <w:proofErr w:type="gramStart"/>
+      <w:r>
+        <w:rPr>
+          <w:lang w:val="es-ES"/>
+        </w:rPr>
+        <w:t>O(</w:t>
+      </w:r>
+      <w:proofErr w:type="gramEnd"/>
+      <w:r>
+        <w:rPr>
+          <w:lang w:val="es-ES"/>
+        </w:rPr>
+        <w:t xml:space="preserve">log n) y su complejidad en espacio es O(n). Aunque cada nodo del </w:t>
+      </w:r>
+      <w:proofErr w:type="spellStart"/>
+      <w:r>
+        <w:rPr>
+          <w:lang w:val="es-ES"/>
+        </w:rPr>
+        <w:t>árbolo</w:t>
+      </w:r>
+      <w:proofErr w:type="spellEnd"/>
+      <w:r>
+        <w:rPr>
+          <w:lang w:val="es-ES"/>
+        </w:rPr>
+        <w:t xml:space="preserve"> ocupe el espacio del dato y tres relaciones con otros nodos ocupa menos espacio que el </w:t>
+      </w:r>
+      <w:proofErr w:type="spellStart"/>
+      <w:r>
+        <w:rPr>
+          <w:lang w:val="es-ES"/>
+        </w:rPr>
+        <w:t>HashMap</w:t>
+      </w:r>
+      <w:proofErr w:type="spellEnd"/>
+      <w:r>
+        <w:rPr>
+          <w:lang w:val="es-ES"/>
+        </w:rPr>
+        <w:t xml:space="preserve"> y el mismo que el </w:t>
+      </w:r>
+      <w:proofErr w:type="spellStart"/>
+      <w:r>
+        <w:rPr>
+          <w:lang w:val="es-ES"/>
+        </w:rPr>
+        <w:t>SplayTree</w:t>
+      </w:r>
+      <w:proofErr w:type="spellEnd"/>
+      <w:r>
+        <w:rPr>
+          <w:lang w:val="es-ES"/>
+        </w:rPr>
+        <w:t xml:space="preserve">. El </w:t>
+      </w:r>
+      <w:proofErr w:type="spellStart"/>
+      <w:r>
+        <w:rPr>
+          <w:lang w:val="es-ES"/>
+        </w:rPr>
+        <w:t>HashMap</w:t>
+      </w:r>
+      <w:proofErr w:type="spellEnd"/>
+      <w:r>
+        <w:rPr>
+          <w:lang w:val="es-ES"/>
+        </w:rPr>
+        <w:t xml:space="preserve"> puede ser más rápido pero ocupa mucho más espacio.</w:t>
       </w:r>
     </w:p>
     <w:sectPr>
@@ -588,7 +725,7 @@
 </file>
 
 <file path=word/styles.xml><?xml version="1.0" encoding="utf-8"?>
-<w:styles xmlns:mc="http://schemas.openxmlformats.org/markup-compatibility/2006" xmlns:r="http://schemas.openxmlformats.org/officeDocument/2006/relationships" xmlns:w="http://schemas.openxmlformats.org/wordprocessingml/2006/main" xmlns:w14="http://schemas.microsoft.com/office/word/2010/wordml" xmlns:w15="http://schemas.microsoft.com/office/word/2012/wordml" mc:Ignorable="w14 w15">
+<w:styles xmlns:r="http://schemas.openxmlformats.org/officeDocument/2006/relationships" xmlns:w="http://schemas.openxmlformats.org/wordprocessingml/2006/main">
   <w:docDefaults>
     <w:rPrDefault>
       <w:rPr>
@@ -604,394 +741,162 @@
       </w:pPr>
     </w:pPrDefault>
   </w:docDefaults>
-  <w:latentStyles w:defLockedState="0" w:defUIPriority="99" w:defSemiHidden="0" w:defUnhideWhenUsed="0" w:defQFormat="0" w:count="371">
-    <w:lsdException w:name="Normal" w:uiPriority="0" w:qFormat="1"/>
-    <w:lsdException w:name="heading 1" w:uiPriority="9" w:qFormat="1"/>
-    <w:lsdException w:name="heading 2" w:semiHidden="1" w:uiPriority="9" w:unhideWhenUsed="1" w:qFormat="1"/>
-    <w:lsdException w:name="heading 3" w:semiHidden="1" w:uiPriority="9" w:unhideWhenUsed="1" w:qFormat="1"/>
-    <w:lsdException w:name="heading 4" w:semiHidden="1" w:uiPriority="9" w:unhideWhenUsed="1" w:qFormat="1"/>
-    <w:lsdException w:name="heading 5" w:semiHidden="1" w:uiPriority="9" w:unhideWhenUsed="1" w:qFormat="1"/>
-    <w:lsdException w:name="heading 6" w:semiHidden="1" w:uiPriority="9" w:unhideWhenUsed="1" w:qFormat="1"/>
-    <w:lsdException w:name="heading 7" w:semiHidden="1" w:uiPriority="9" w:unhideWhenUsed="1" w:qFormat="1"/>
-    <w:lsdException w:name="heading 8" w:semiHidden="1" w:uiPriority="9" w:unhideWhenUsed="1" w:qFormat="1"/>
-    <w:lsdException w:name="heading 9" w:semiHidden="1" w:uiPriority="9" w:unhideWhenUsed="1" w:qFormat="1"/>
-    <w:lsdException w:name="index 1" w:semiHidden="1" w:unhideWhenUsed="1"/>
-    <w:lsdException w:name="index 2" w:semiHidden="1" w:unhideWhenUsed="1"/>
-    <w:lsdException w:name="index 3" w:semiHidden="1" w:unhideWhenUsed="1"/>
-    <w:lsdException w:name="index 4" w:semiHidden="1" w:unhideWhenUsed="1"/>
-    <w:lsdException w:name="index 5" w:semiHidden="1" w:unhideWhenUsed="1"/>
-    <w:lsdException w:name="index 6" w:semiHidden="1" w:unhideWhenUsed="1"/>
-    <w:lsdException w:name="index 7" w:semiHidden="1" w:unhideWhenUsed="1"/>
-    <w:lsdException w:name="index 8" w:semiHidden="1" w:unhideWhenUsed="1"/>
-    <w:lsdException w:name="index 9" w:semiHidden="1" w:unhideWhenUsed="1"/>
-    <w:lsdException w:name="toc 1" w:semiHidden="1" w:uiPriority="39" w:unhideWhenUsed="1"/>
-    <w:lsdException w:name="toc 2" w:semiHidden="1" w:uiPriority="39" w:unhideWhenUsed="1"/>
-    <w:lsdException w:name="toc 3" w:semiHidden="1" w:uiPriority="39" w:unhideWhenUsed="1"/>
-    <w:lsdException w:name="toc 4" w:semiHidden="1" w:uiPriority="39" w:unhideWhenUsed="1"/>
-    <w:lsdException w:name="toc 5" w:semiHidden="1" w:uiPriority="39" w:unhideWhenUsed="1"/>
-    <w:lsdException w:name="toc 6" w:semiHidden="1" w:uiPriority="39" w:unhideWhenUsed="1"/>
-    <w:lsdException w:name="toc 7" w:semiHidden="1" w:uiPriority="39" w:unhideWhenUsed="1"/>
-    <w:lsdException w:name="toc 8" w:semiHidden="1" w:uiPriority="39" w:unhideWhenUsed="1"/>
-    <w:lsdException w:name="toc 9" w:semiHidden="1" w:uiPriority="39" w:unhideWhenUsed="1"/>
-    <w:lsdException w:name="Normal Indent" w:semiHidden="1" w:unhideWhenUsed="1"/>
-    <w:lsdException w:name="footnote text" w:semiHidden="1" w:unhideWhenUsed="1"/>
-    <w:lsdException w:name="annotation text" w:semiHidden="1" w:unhideWhenUsed="1"/>
-    <w:lsdException w:name="header" w:semiHidden="1" w:unhideWhenUsed="1"/>
-    <w:lsdException w:name="footer" w:semiHidden="1" w:unhideWhenUsed="1"/>
-    <w:lsdException w:name="index heading" w:semiHidden="1" w:unhideWhenUsed="1"/>
-    <w:lsdException w:name="caption" w:semiHidden="1" w:uiPriority="35" w:unhideWhenUsed="1" w:qFormat="1"/>
-    <w:lsdException w:name="table of figures" w:semiHidden="1" w:unhideWhenUsed="1"/>
-    <w:lsdException w:name="envelope address" w:semiHidden="1" w:unhideWhenUsed="1"/>
-    <w:lsdException w:name="envelope return" w:semiHidden="1" w:unhideWhenUsed="1"/>
-    <w:lsdException w:name="footnote reference" w:semiHidden="1" w:unhideWhenUsed="1"/>
-    <w:lsdException w:name="annotation reference" w:semiHidden="1" w:unhideWhenUsed="1"/>
-    <w:lsdException w:name="line number" w:semiHidden="1" w:unhideWhenUsed="1"/>
-    <w:lsdException w:name="page number" w:semiHidden="1" w:unhideWhenUsed="1"/>
-    <w:lsdException w:name="endnote reference" w:semiHidden="1" w:unhideWhenUsed="1"/>
-    <w:lsdException w:name="endnote text" w:semiHidden="1" w:unhideWhenUsed="1"/>
-    <w:lsdException w:name="table of authorities" w:semiHidden="1" w:unhideWhenUsed="1"/>
-    <w:lsdException w:name="macro" w:semiHidden="1" w:unhideWhenUsed="1"/>
-    <w:lsdException w:name="toa heading" w:semiHidden="1" w:unhideWhenUsed="1"/>
-    <w:lsdException w:name="List" w:semiHidden="1" w:unhideWhenUsed="1"/>
-    <w:lsdException w:name="List Bullet" w:semiHidden="1" w:unhideWhenUsed="1"/>
-    <w:lsdException w:name="List Number" w:semiHidden="1" w:unhideWhenUsed="1"/>
-    <w:lsdException w:name="List 2" w:semiHidden="1" w:unhideWhenUsed="1"/>
-    <w:lsdException w:name="List 3" w:semiHidden="1" w:unhideWhenUsed="1"/>
-    <w:lsdException w:name="List 4" w:semiHidden="1" w:unhideWhenUsed="1"/>
-    <w:lsdException w:name="List 5" w:semiHidden="1" w:unhideWhenUsed="1"/>
-    <w:lsdException w:name="List Bullet 2" w:semiHidden="1" w:unhideWhenUsed="1"/>
-    <w:lsdException w:name="List Bullet 3" w:semiHidden="1" w:unhideWhenUsed="1"/>
-    <w:lsdException w:name="List Bullet 4" w:semiHidden="1" w:unhideWhenUsed="1"/>
-    <w:lsdException w:name="List Bullet 5" w:semiHidden="1" w:unhideWhenUsed="1"/>
-    <w:lsdException w:name="List Number 2" w:semiHidden="1" w:unhideWhenUsed="1"/>
-    <w:lsdException w:name="List Number 3" w:semiHidden="1" w:unhideWhenUsed="1"/>
-    <w:lsdException w:name="List Number 4" w:semiHidden="1" w:unhideWhenUsed="1"/>
-    <w:lsdException w:name="List Number 5" w:semiHidden="1" w:unhideWhenUsed="1"/>
-    <w:lsdException w:name="Title" w:uiPriority="10" w:qFormat="1"/>
-    <w:lsdException w:name="Closing" w:semiHidden="1" w:unhideWhenUsed="1"/>
-    <w:lsdException w:name="Signature" w:semiHidden="1" w:unhideWhenUsed="1"/>
-    <w:lsdException w:name="Default Paragraph Font" w:semiHidden="1" w:uiPriority="1" w:unhideWhenUsed="1"/>
-    <w:lsdException w:name="Body Text" w:semiHidden="1" w:unhideWhenUsed="1"/>
-    <w:lsdException w:name="Body Text Indent" w:semiHidden="1" w:unhideWhenUsed="1"/>
-    <w:lsdException w:name="List Continue" w:semiHidden="1" w:unhideWhenUsed="1"/>
-    <w:lsdException w:name="List Continue 2" w:semiHidden="1" w:unhideWhenUsed="1"/>
-    <w:lsdException w:name="List Continue 3" w:semiHidden="1" w:unhideWhenUsed="1"/>
-    <w:lsdException w:name="List Continue 4" w:semiHidden="1" w:unhideWhenUsed="1"/>
-    <w:lsdException w:name="List Continue 5" w:semiHidden="1" w:unhideWhenUsed="1"/>
-    <w:lsdException w:name="Message Header" w:semiHidden="1" w:unhideWhenUsed="1"/>
-    <w:lsdException w:name="Subtitle" w:uiPriority="11" w:qFormat="1"/>
-    <w:lsdException w:name="Salutation" w:semiHidden="1" w:unhideWhenUsed="1"/>
-    <w:lsdException w:name="Date" w:semiHidden="1" w:unhideWhenUsed="1"/>
-    <w:lsdException w:name="Body Text First Indent" w:semiHidden="1" w:unhideWhenUsed="1"/>
-    <w:lsdException w:name="Body Text First Indent 2" w:semiHidden="1" w:unhideWhenUsed="1"/>
-    <w:lsdException w:name="Note Heading" w:semiHidden="1" w:unhideWhenUsed="1"/>
-    <w:lsdException w:name="Body Text 2" w:semiHidden="1" w:unhideWhenUsed="1"/>
-    <w:lsdException w:name="Body Text 3" w:semiHidden="1" w:unhideWhenUsed="1"/>
-    <w:lsdException w:name="Body Text Indent 2" w:semiHidden="1" w:unhideWhenUsed="1"/>
-    <w:lsdException w:name="Body Text Indent 3" w:semiHidden="1" w:unhideWhenUsed="1"/>
-    <w:lsdException w:name="Block Text" w:semiHidden="1" w:unhideWhenUsed="1"/>
-    <w:lsdException w:name="Hyperlink" w:semiHidden="1" w:unhideWhenUsed="1"/>
-    <w:lsdException w:name="FollowedHyperlink" w:semiHidden="1" w:unhideWhenUsed="1"/>
-    <w:lsdException w:name="Strong" w:uiPriority="22" w:qFormat="1"/>
-    <w:lsdException w:name="Emphasis" w:uiPriority="20" w:qFormat="1"/>
-    <w:lsdException w:name="Document Map" w:semiHidden="1" w:unhideWhenUsed="1"/>
-    <w:lsdException w:name="Plain Text" w:semiHidden="1" w:unhideWhenUsed="1"/>
-    <w:lsdException w:name="E-mail Signature" w:semiHidden="1" w:unhideWhenUsed="1"/>
-    <w:lsdException w:name="HTML Top of Form" w:semiHidden="1" w:unhideWhenUsed="1"/>
-    <w:lsdException w:name="HTML Bottom of Form" w:semiHidden="1" w:unhideWhenUsed="1"/>
-    <w:lsdException w:name="Normal (Web)" w:semiHidden="1" w:unhideWhenUsed="1"/>
-    <w:lsdException w:name="HTML Acronym" w:semiHidden="1" w:unhideWhenUsed="1"/>
-    <w:lsdException w:name="HTML Address" w:semiHidden="1" w:unhideWhenUsed="1"/>
-    <w:lsdException w:name="HTML Cite" w:semiHidden="1" w:unhideWhenUsed="1"/>
-    <w:lsdException w:name="HTML Code" w:semiHidden="1" w:unhideWhenUsed="1"/>
-    <w:lsdException w:name="HTML Definition" w:semiHidden="1" w:unhideWhenUsed="1"/>
-    <w:lsdException w:name="HTML Keyboard" w:semiHidden="1" w:unhideWhenUsed="1"/>
-    <w:lsdException w:name="HTML Preformatted" w:semiHidden="1" w:unhideWhenUsed="1"/>
-    <w:lsdException w:name="HTML Sample" w:semiHidden="1" w:unhideWhenUsed="1"/>
-    <w:lsdException w:name="HTML Typewriter" w:semiHidden="1" w:unhideWhenUsed="1"/>
-    <w:lsdException w:name="HTML Variable" w:semiHidden="1" w:unhideWhenUsed="1"/>
-    <w:lsdException w:name="Normal Table" w:semiHidden="1" w:unhideWhenUsed="1"/>
-    <w:lsdException w:name="annotation subject" w:semiHidden="1" w:unhideWhenUsed="1"/>
-    <w:lsdException w:name="No List" w:semiHidden="1" w:unhideWhenUsed="1"/>
-    <w:lsdException w:name="Outline List 1" w:semiHidden="1" w:unhideWhenUsed="1"/>
-    <w:lsdException w:name="Outline List 2" w:semiHidden="1" w:unhideWhenUsed="1"/>
-    <w:lsdException w:name="Outline List 3" w:semiHidden="1" w:unhideWhenUsed="1"/>
-    <w:lsdException w:name="Table Simple 1" w:semiHidden="1" w:unhideWhenUsed="1"/>
-    <w:lsdException w:name="Table Simple 2" w:semiHidden="1" w:unhideWhenUsed="1"/>
-    <w:lsdException w:name="Table Simple 3" w:semiHidden="1" w:unhideWhenUsed="1"/>
-    <w:lsdException w:name="Table Classic 1" w:semiHidden="1" w:unhideWhenUsed="1"/>
-    <w:lsdException w:name="Table Classic 2" w:semiHidden="1" w:unhideWhenUsed="1"/>
-    <w:lsdException w:name="Table Classic 3" w:semiHidden="1" w:unhideWhenUsed="1"/>
-    <w:lsdException w:name="Table Classic 4" w:semiHidden="1" w:unhideWhenUsed="1"/>
-    <w:lsdException w:name="Table Colorful 1" w:semiHidden="1" w:unhideWhenUsed="1"/>
-    <w:lsdException w:name="Table Colorful 2" w:semiHidden="1" w:unhideWhenUsed="1"/>
-    <w:lsdException w:name="Table Colorful 3" w:semiHidden="1" w:unhideWhenUsed="1"/>
-    <w:lsdException w:name="Table Columns 1" w:semiHidden="1" w:unhideWhenUsed="1"/>
-    <w:lsdException w:name="Table Columns 2" w:semiHidden="1" w:unhideWhenUsed="1"/>
-    <w:lsdException w:name="Table Columns 3" w:semiHidden="1" w:unhideWhenUsed="1"/>
-    <w:lsdException w:name="Table Columns 4" w:semiHidden="1" w:unhideWhenUsed="1"/>
-    <w:lsdException w:name="Table Columns 5" w:semiHidden="1" w:unhideWhenUsed="1"/>
-    <w:lsdException w:name="Table Grid 1" w:semiHidden="1" w:unhideWhenUsed="1"/>
-    <w:lsdException w:name="Table Grid 2" w:semiHidden="1" w:unhideWhenUsed="1"/>
-    <w:lsdException w:name="Table Grid 3" w:semiHidden="1" w:unhideWhenUsed="1"/>
-    <w:lsdException w:name="Table Grid 4" w:semiHidden="1" w:unhideWhenUsed="1"/>
-    <w:lsdException w:name="Table Grid 5" w:semiHidden="1" w:unhideWhenUsed="1"/>
-    <w:lsdException w:name="Table Grid 6" w:semiHidden="1" w:unhideWhenUsed="1"/>
-    <w:lsdException w:name="Table Grid 7" w:semiHidden="1" w:unhideWhenUsed="1"/>
-    <w:lsdException w:name="Table Grid 8" w:semiHidden="1" w:unhideWhenUsed="1"/>
-    <w:lsdException w:name="Table List 1" w:semiHidden="1" w:unhideWhenUsed="1"/>
-    <w:lsdException w:name="Table List 2" w:semiHidden="1" w:unhideWhenUsed="1"/>
-    <w:lsdException w:name="Table List 3" w:semiHidden="1" w:unhideWhenUsed="1"/>
-    <w:lsdException w:name="Table List 4" w:semiHidden="1" w:unhideWhenUsed="1"/>
-    <w:lsdException w:name="Table List 5" w:semiHidden="1" w:unhideWhenUsed="1"/>
-    <w:lsdException w:name="Table List 6" w:semiHidden="1" w:unhideWhenUsed="1"/>
-    <w:lsdException w:name="Table List 7" w:semiHidden="1" w:unhideWhenUsed="1"/>
-    <w:lsdException w:name="Table List 8" w:semiHidden="1" w:unhideWhenUsed="1"/>
-    <w:lsdException w:name="Table 3D effects 1" w:semiHidden="1" w:unhideWhenUsed="1"/>
-    <w:lsdException w:name="Table 3D effects 2" w:semiHidden="1" w:unhideWhenUsed="1"/>
-    <w:lsdException w:name="Table 3D effects 3" w:semiHidden="1" w:unhideWhenUsed="1"/>
-    <w:lsdException w:name="Table Contemporary" w:semiHidden="1" w:unhideWhenUsed="1"/>
-    <w:lsdException w:name="Table Elegant" w:semiHidden="1" w:unhideWhenUsed="1"/>
-    <w:lsdException w:name="Table Professional" w:semiHidden="1" w:unhideWhenUsed="1"/>
-    <w:lsdException w:name="Table Subtle 1" w:semiHidden="1" w:unhideWhenUsed="1"/>
-    <w:lsdException w:name="Table Subtle 2" w:semiHidden="1" w:unhideWhenUsed="1"/>
-    <w:lsdException w:name="Table Web 1" w:semiHidden="1" w:unhideWhenUsed="1"/>
-    <w:lsdException w:name="Table Web 2" w:semiHidden="1" w:unhideWhenUsed="1"/>
-    <w:lsdException w:name="Table Web 3" w:semiHidden="1" w:unhideWhenUsed="1"/>
-    <w:lsdException w:name="Balloon Text" w:semiHidden="1" w:unhideWhenUsed="1"/>
-    <w:lsdException w:name="Table Grid" w:uiPriority="39"/>
-    <w:lsdException w:name="Table Theme" w:semiHidden="1" w:unhideWhenUsed="1"/>
-    <w:lsdException w:name="Placeholder Text" w:semiHidden="1"/>
-    <w:lsdException w:name="No Spacing" w:uiPriority="1" w:qFormat="1"/>
-    <w:lsdException w:name="Light Shading" w:uiPriority="60"/>
-    <w:lsdException w:name="Light List" w:uiPriority="61"/>
-    <w:lsdException w:name="Light Grid" w:uiPriority="62"/>
-    <w:lsdException w:name="Medium Shading 1" w:uiPriority="63"/>
-    <w:lsdException w:name="Medium Shading 2" w:uiPriority="64"/>
-    <w:lsdException w:name="Medium List 1" w:uiPriority="65"/>
-    <w:lsdException w:name="Medium List 2" w:uiPriority="66"/>
-    <w:lsdException w:name="Medium Grid 1" w:uiPriority="67"/>
-    <w:lsdException w:name="Medium Grid 2" w:uiPriority="68"/>
-    <w:lsdException w:name="Medium Grid 3" w:uiPriority="69"/>
-    <w:lsdException w:name="Dark List" w:uiPriority="70"/>
-    <w:lsdException w:name="Colorful Shading" w:uiPriority="71"/>
-    <w:lsdException w:name="Colorful List" w:uiPriority="72"/>
-    <w:lsdException w:name="Colorful Grid" w:uiPriority="73"/>
-    <w:lsdException w:name="Light Shading Accent 1" w:uiPriority="60"/>
-    <w:lsdException w:name="Light List Accent 1" w:uiPriority="61"/>
-    <w:lsdException w:name="Light Grid Accent 1" w:uiPriority="62"/>
-    <w:lsdException w:name="Medium Shading 1 Accent 1" w:uiPriority="63"/>
-    <w:lsdException w:name="Medium Shading 2 Accent 1" w:uiPriority="64"/>
-    <w:lsdException w:name="Medium List 1 Accent 1" w:uiPriority="65"/>
-    <w:lsdException w:name="Revision" w:semiHidden="1"/>
-    <w:lsdException w:name="List Paragraph" w:uiPriority="34" w:qFormat="1"/>
-    <w:lsdException w:name="Quote" w:uiPriority="29" w:qFormat="1"/>
-    <w:lsdException w:name="Intense Quote" w:uiPriority="30" w:qFormat="1"/>
-    <w:lsdException w:name="Medium List 2 Accent 1" w:uiPriority="66"/>
-    <w:lsdException w:name="Medium Grid 1 Accent 1" w:uiPriority="67"/>
-    <w:lsdException w:name="Medium Grid 2 Accent 1" w:uiPriority="68"/>
-    <w:lsdException w:name="Medium Grid 3 Accent 1" w:uiPriority="69"/>
-    <w:lsdException w:name="Dark List Accent 1" w:uiPriority="70"/>
-    <w:lsdException w:name="Colorful Shading Accent 1" w:uiPriority="71"/>
-    <w:lsdException w:name="Colorful List Accent 1" w:uiPriority="72"/>
-    <w:lsdException w:name="Colorful Grid Accent 1" w:uiPriority="73"/>
-    <w:lsdException w:name="Light Shading Accent 2" w:uiPriority="60"/>
-    <w:lsdException w:name="Light List Accent 2" w:uiPriority="61"/>
-    <w:lsdException w:name="Light Grid Accent 2" w:uiPriority="62"/>
-    <w:lsdException w:name="Medium Shading 1 Accent 2" w:uiPriority="63"/>
-    <w:lsdException w:name="Medium Shading 2 Accent 2" w:uiPriority="64"/>
-    <w:lsdException w:name="Medium List 1 Accent 2" w:uiPriority="65"/>
-    <w:lsdException w:name="Medium List 2 Accent 2" w:uiPriority="66"/>
-    <w:lsdException w:name="Medium Grid 1 Accent 2" w:uiPriority="67"/>
-    <w:lsdException w:name="Medium Grid 2 Accent 2" w:uiPriority="68"/>
-    <w:lsdException w:name="Medium Grid 3 Accent 2" w:uiPriority="69"/>
-    <w:lsdException w:name="Dark List Accent 2" w:uiPriority="70"/>
-    <w:lsdException w:name="Colorful Shading Accent 2" w:uiPriority="71"/>
-    <w:lsdException w:name="Colorful List Accent 2" w:uiPriority="72"/>
-    <w:lsdException w:name="Colorful Grid Accent 2" w:uiPriority="73"/>
-    <w:lsdException w:name="Light Shading Accent 3" w:uiPriority="60"/>
-    <w:lsdException w:name="Light List Accent 3" w:uiPriority="61"/>
-    <w:lsdException w:name="Light Grid Accent 3" w:uiPriority="62"/>
-    <w:lsdException w:name="Medium Shading 1 Accent 3" w:uiPriority="63"/>
-    <w:lsdException w:name="Medium Shading 2 Accent 3" w:uiPriority="64"/>
-    <w:lsdException w:name="Medium List 1 Accent 3" w:uiPriority="65"/>
-    <w:lsdException w:name="Medium List 2 Accent 3" w:uiPriority="66"/>
-    <w:lsdException w:name="Medium Grid 1 Accent 3" w:uiPriority="67"/>
-    <w:lsdException w:name="Medium Grid 2 Accent 3" w:uiPriority="68"/>
-    <w:lsdException w:name="Medium Grid 3 Accent 3" w:uiPriority="69"/>
-    <w:lsdException w:name="Dark List Accent 3" w:uiPriority="70"/>
-    <w:lsdException w:name="Colorful Shading Accent 3" w:uiPriority="71"/>
-    <w:lsdException w:name="Colorful List Accent 3" w:uiPriority="72"/>
-    <w:lsdException w:name="Colorful Grid Accent 3" w:uiPriority="73"/>
-    <w:lsdException w:name="Light Shading Accent 4" w:uiPriority="60"/>
-    <w:lsdException w:name="Light List Accent 4" w:uiPriority="61"/>
-    <w:lsdException w:name="Light Grid Accent 4" w:uiPriority="62"/>
-    <w:lsdException w:name="Medium Shading 1 Accent 4" w:uiPriority="63"/>
-    <w:lsdException w:name="Medium Shading 2 Accent 4" w:uiPriority="64"/>
-    <w:lsdException w:name="Medium List 1 Accent 4" w:uiPriority="65"/>
-    <w:lsdException w:name="Medium List 2 Accent 4" w:uiPriority="66"/>
-    <w:lsdException w:name="Medium Grid 1 Accent 4" w:uiPriority="67"/>
-    <w:lsdException w:name="Medium Grid 2 Accent 4" w:uiPriority="68"/>
-    <w:lsdException w:name="Medium Grid 3 Accent 4" w:uiPriority="69"/>
-    <w:lsdException w:name="Dark List Accent 4" w:uiPriority="70"/>
-    <w:lsdException w:name="Colorful Shading Accent 4" w:uiPriority="71"/>
-    <w:lsdException w:name="Colorful List Accent 4" w:uiPriority="72"/>
-    <w:lsdException w:name="Colorful Grid Accent 4" w:uiPriority="73"/>
-    <w:lsdException w:name="Light Shading Accent 5" w:uiPriority="60"/>
-    <w:lsdException w:name="Light List Accent 5" w:uiPriority="61"/>
-    <w:lsdException w:name="Light Grid Accent 5" w:uiPriority="62"/>
-    <w:lsdException w:name="Medium Shading 1 Accent 5" w:uiPriority="63"/>
-    <w:lsdException w:name="Medium Shading 2 Accent 5" w:uiPriority="64"/>
-    <w:lsdException w:name="Medium List 1 Accent 5" w:uiPriority="65"/>
-    <w:lsdException w:name="Medium List 2 Accent 5" w:uiPriority="66"/>
-    <w:lsdException w:name="Medium Grid 1 Accent 5" w:uiPriority="67"/>
-    <w:lsdException w:name="Medium Grid 2 Accent 5" w:uiPriority="68"/>
-    <w:lsdException w:name="Medium Grid 3 Accent 5" w:uiPriority="69"/>
-    <w:lsdException w:name="Dark List Accent 5" w:uiPriority="70"/>
-    <w:lsdException w:name="Colorful Shading Accent 5" w:uiPriority="71"/>
-    <w:lsdException w:name="Colorful List Accent 5" w:uiPriority="72"/>
-    <w:lsdException w:name="Colorful Grid Accent 5" w:uiPriority="73"/>
-    <w:lsdException w:name="Light Shading Accent 6" w:uiPriority="60"/>
-    <w:lsdException w:name="Light List Accent 6" w:uiPriority="61"/>
-    <w:lsdException w:name="Light Grid Accent 6" w:uiPriority="62"/>
-    <w:lsdException w:name="Medium Shading 1 Accent 6" w:uiPriority="63"/>
-    <w:lsdException w:name="Medium Shading 2 Accent 6" w:uiPriority="64"/>
-    <w:lsdException w:name="Medium List 1 Accent 6" w:uiPriority="65"/>
-    <w:lsdException w:name="Medium List 2 Accent 6" w:uiPriority="66"/>
-    <w:lsdException w:name="Medium Grid 1 Accent 6" w:uiPriority="67"/>
-    <w:lsdException w:name="Medium Grid 2 Accent 6" w:uiPriority="68"/>
-    <w:lsdException w:name="Medium Grid 3 Accent 6" w:uiPriority="69"/>
-    <w:lsdException w:name="Dark List Accent 6" w:uiPriority="70"/>
-    <w:lsdException w:name="Colorful Shading Accent 6" w:uiPriority="71"/>
-    <w:lsdException w:name="Colorful List Accent 6" w:uiPriority="72"/>
-    <w:lsdException w:name="Colorful Grid Accent 6" w:uiPriority="73"/>
-    <w:lsdException w:name="Subtle Emphasis" w:uiPriority="19" w:qFormat="1"/>
-    <w:lsdException w:name="Intense Emphasis" w:uiPriority="21" w:qFormat="1"/>
-    <w:lsdException w:name="Subtle Reference" w:uiPriority="31" w:qFormat="1"/>
-    <w:lsdException w:name="Intense Reference" w:uiPriority="32" w:qFormat="1"/>
-    <w:lsdException w:name="Book Title" w:uiPriority="33" w:qFormat="1"/>
-    <w:lsdException w:name="Bibliography" w:semiHidden="1" w:uiPriority="37" w:unhideWhenUsed="1"/>
-    <w:lsdException w:name="TOC Heading" w:semiHidden="1" w:uiPriority="39" w:unhideWhenUsed="1" w:qFormat="1"/>
-    <w:lsdException w:name="Plain Table 1" w:uiPriority="41"/>
-    <w:lsdException w:name="Plain Table 2" w:uiPriority="42"/>
-    <w:lsdException w:name="Plain Table 3" w:uiPriority="43"/>
-    <w:lsdException w:name="Plain Table 4" w:uiPriority="44"/>
-    <w:lsdException w:name="Plain Table 5" w:uiPriority="45"/>
-    <w:lsdException w:name="Grid Table Light" w:uiPriority="40"/>
-    <w:lsdException w:name="Grid Table 1 Light" w:uiPriority="46"/>
-    <w:lsdException w:name="Grid Table 2" w:uiPriority="47"/>
-    <w:lsdException w:name="Grid Table 3" w:uiPriority="48"/>
-    <w:lsdException w:name="Grid Table 4" w:uiPriority="49"/>
-    <w:lsdException w:name="Grid Table 5 Dark" w:uiPriority="50"/>
-    <w:lsdException w:name="Grid Table 6 Colorful" w:uiPriority="51"/>
-    <w:lsdException w:name="Grid Table 7 Colorful" w:uiPriority="52"/>
-    <w:lsdException w:name="Grid Table 1 Light Accent 1" w:uiPriority="46"/>
-    <w:lsdException w:name="Grid Table 2 Accent 1" w:uiPriority="47"/>
-    <w:lsdException w:name="Grid Table 3 Accent 1" w:uiPriority="48"/>
-    <w:lsdException w:name="Grid Table 4 Accent 1" w:uiPriority="49"/>
-    <w:lsdException w:name="Grid Table 5 Dark Accent 1" w:uiPriority="50"/>
-    <w:lsdException w:name="Grid Table 6 Colorful Accent 1" w:uiPriority="51"/>
-    <w:lsdException w:name="Grid Table 7 Colorful Accent 1" w:uiPriority="52"/>
-    <w:lsdException w:name="Grid Table 1 Light Accent 2" w:uiPriority="46"/>
-    <w:lsdException w:name="Grid Table 2 Accent 2" w:uiPriority="47"/>
-    <w:lsdException w:name="Grid Table 3 Accent 2" w:uiPriority="48"/>
-    <w:lsdException w:name="Grid Table 4 Accent 2" w:uiPriority="49"/>
-    <w:lsdException w:name="Grid Table 5 Dark Accent 2" w:uiPriority="50"/>
-    <w:lsdException w:name="Grid Table 6 Colorful Accent 2" w:uiPriority="51"/>
-    <w:lsdException w:name="Grid Table 7 Colorful Accent 2" w:uiPriority="52"/>
-    <w:lsdException w:name="Grid Table 1 Light Accent 3" w:uiPriority="46"/>
-    <w:lsdException w:name="Grid Table 2 Accent 3" w:uiPriority="47"/>
-    <w:lsdException w:name="Grid Table 3 Accent 3" w:uiPriority="48"/>
-    <w:lsdException w:name="Grid Table 4 Accent 3" w:uiPriority="49"/>
-    <w:lsdException w:name="Grid Table 5 Dark Accent 3" w:uiPriority="50"/>
-    <w:lsdException w:name="Grid Table 6 Colorful Accent 3" w:uiPriority="51"/>
-    <w:lsdException w:name="Grid Table 7 Colorful Accent 3" w:uiPriority="52"/>
-    <w:lsdException w:name="Grid Table 1 Light Accent 4" w:uiPriority="46"/>
-    <w:lsdException w:name="Grid Table 2 Accent 4" w:uiPriority="47"/>
-    <w:lsdException w:name="Grid Table 3 Accent 4" w:uiPriority="48"/>
-    <w:lsdException w:name="Grid Table 4 Accent 4" w:uiPriority="49"/>
-    <w:lsdException w:name="Grid Table 5 Dark Accent 4" w:uiPriority="50"/>
-    <w:lsdException w:name="Grid Table 6 Colorful Accent 4" w:uiPriority="51"/>
-    <w:lsdException w:name="Grid Table 7 Colorful Accent 4" w:uiPriority="52"/>
-    <w:lsdException w:name="Grid Table 1 Light Accent 5" w:uiPriority="46"/>
-    <w:lsdException w:name="Grid Table 2 Accent 5" w:uiPriority="47"/>
-    <w:lsdException w:name="Grid Table 3 Accent 5" w:uiPriority="48"/>
-    <w:lsdException w:name="Grid Table 4 Accent 5" w:uiPriority="49"/>
-    <w:lsdException w:name="Grid Table 5 Dark Accent 5" w:uiPriority="50"/>
-    <w:lsdException w:name="Grid Table 6 Colorful Accent 5" w:uiPriority="51"/>
-    <w:lsdException w:name="Grid Table 7 Colorful Accent 5" w:uiPriority="52"/>
-    <w:lsdException w:name="Grid Table 1 Light Accent 6" w:uiPriority="46"/>
-    <w:lsdException w:name="Grid Table 2 Accent 6" w:uiPriority="47"/>
-    <w:lsdException w:name="Grid Table 3 Accent 6" w:uiPriority="48"/>
-    <w:lsdException w:name="Grid Table 4 Accent 6" w:uiPriority="49"/>
-    <w:lsdException w:name="Grid Table 5 Dark Accent 6" w:uiPriority="50"/>
-    <w:lsdException w:name="Grid Table 6 Colorful Accent 6" w:uiPriority="51"/>
-    <w:lsdException w:name="Grid Table 7 Colorful Accent 6" w:uiPriority="52"/>
-    <w:lsdException w:name="List Table 1 Light" w:uiPriority="46"/>
-    <w:lsdException w:name="List Table 2" w:uiPriority="47"/>
-    <w:lsdException w:name="List Table 3" w:uiPriority="48"/>
-    <w:lsdException w:name="List Table 4" w:uiPriority="49"/>
-    <w:lsdException w:name="List Table 5 Dark" w:uiPriority="50"/>
-    <w:lsdException w:name="List Table 6 Colorful" w:uiPriority="51"/>
-    <w:lsdException w:name="List Table 7 Colorful" w:uiPriority="52"/>
-    <w:lsdException w:name="List Table 1 Light Accent 1" w:uiPriority="46"/>
-    <w:lsdException w:name="List Table 2 Accent 1" w:uiPriority="47"/>
-    <w:lsdException w:name="List Table 3 Accent 1" w:uiPriority="48"/>
-    <w:lsdException w:name="List Table 4 Accent 1" w:uiPriority="49"/>
-    <w:lsdException w:name="List Table 5 Dark Accent 1" w:uiPriority="50"/>
-    <w:lsdException w:name="List Table 6 Colorful Accent 1" w:uiPriority="51"/>
-    <w:lsdException w:name="List Table 7 Colorful Accent 1" w:uiPriority="52"/>
-    <w:lsdException w:name="List Table 1 Light Accent 2" w:uiPriority="46"/>
-    <w:lsdException w:name="List Table 2 Accent 2" w:uiPriority="47"/>
-    <w:lsdException w:name="List Table 3 Accent 2" w:uiPriority="48"/>
-    <w:lsdException w:name="List Table 4 Accent 2" w:uiPriority="49"/>
-    <w:lsdException w:name="List Table 5 Dark Accent 2" w:uiPriority="50"/>
-    <w:lsdException w:name="List Table 6 Colorful Accent 2" w:uiPriority="51"/>
-    <w:lsdException w:name="List Table 7 Colorful Accent 2" w:uiPriority="52"/>
-    <w:lsdException w:name="List Table 1 Light Accent 3" w:uiPriority="46"/>
-    <w:lsdException w:name="List Table 2 Accent 3" w:uiPriority="47"/>
-    <w:lsdException w:name="List Table 3 Accent 3" w:uiPriority="48"/>
-    <w:lsdException w:name="List Table 4 Accent 3" w:uiPriority="49"/>
-    <w:lsdException w:name="List Table 5 Dark Accent 3" w:uiPriority="50"/>
-    <w:lsdException w:name="List Table 6 Colorful Accent 3" w:uiPriority="51"/>
-    <w:lsdException w:name="List Table 7 Colorful Accent 3" w:uiPriority="52"/>
-    <w:lsdException w:name="List Table 1 Light Accent 4" w:uiPriority="46"/>
-    <w:lsdException w:name="List Table 2 Accent 4" w:uiPriority="47"/>
-    <w:lsdException w:name="List Table 3 Accent 4" w:uiPriority="48"/>
-    <w:lsdException w:name="List Table 4 Accent 4" w:uiPriority="49"/>
-    <w:lsdException w:name="List Table 5 Dark Accent 4" w:uiPriority="50"/>
-    <w:lsdException w:name="List Table 6 Colorful Accent 4" w:uiPriority="51"/>
-    <w:lsdException w:name="List Table 7 Colorful Accent 4" w:uiPriority="52"/>
-    <w:lsdException w:name="List Table 1 Light Accent 5" w:uiPriority="46"/>
-    <w:lsdException w:name="List Table 2 Accent 5" w:uiPriority="47"/>
-    <w:lsdException w:name="List Table 3 Accent 5" w:uiPriority="48"/>
-    <w:lsdException w:name="List Table 4 Accent 5" w:uiPriority="49"/>
-    <w:lsdException w:name="List Table 5 Dark Accent 5" w:uiPriority="50"/>
-    <w:lsdException w:name="List Table 6 Colorful Accent 5" w:uiPriority="51"/>
-    <w:lsdException w:name="List Table 7 Colorful Accent 5" w:uiPriority="52"/>
-    <w:lsdException w:name="List Table 1 Light Accent 6" w:uiPriority="46"/>
-    <w:lsdException w:name="List Table 2 Accent 6" w:uiPriority="47"/>
-    <w:lsdException w:name="List Table 3 Accent 6" w:uiPriority="48"/>
-    <w:lsdException w:name="List Table 4 Accent 6" w:uiPriority="49"/>
-    <w:lsdException w:name="List Table 5 Dark Accent 6" w:uiPriority="50"/>
-    <w:lsdException w:name="List Table 6 Colorful Accent 6" w:uiPriority="51"/>
-    <w:lsdException w:name="List Table 7 Colorful Accent 6" w:uiPriority="52"/>
+  <w:latentStyles w:defLockedState="0" w:defUIPriority="99" w:defSemiHidden="1" w:defUnhideWhenUsed="1" w:defQFormat="0" w:count="267">
+    <w:lsdException w:name="Normal" w:semiHidden="0" w:uiPriority="0" w:unhideWhenUsed="0" w:qFormat="1"/>
+    <w:lsdException w:name="heading 1" w:semiHidden="0" w:uiPriority="9" w:unhideWhenUsed="0" w:qFormat="1"/>
+    <w:lsdException w:name="heading 2" w:uiPriority="9" w:qFormat="1"/>
+    <w:lsdException w:name="heading 3" w:uiPriority="9" w:qFormat="1"/>
+    <w:lsdException w:name="heading 4" w:uiPriority="9" w:qFormat="1"/>
+    <w:lsdException w:name="heading 5" w:uiPriority="9" w:qFormat="1"/>
+    <w:lsdException w:name="heading 6" w:uiPriority="9" w:qFormat="1"/>
+    <w:lsdException w:name="heading 7" w:uiPriority="9" w:qFormat="1"/>
+    <w:lsdException w:name="heading 8" w:uiPriority="9" w:qFormat="1"/>
+    <w:lsdException w:name="heading 9" w:uiPriority="9" w:qFormat="1"/>
+    <w:lsdException w:name="toc 1" w:uiPriority="39"/>
+    <w:lsdException w:name="toc 2" w:uiPriority="39"/>
+    <w:lsdException w:name="toc 3" w:uiPriority="39"/>
+    <w:lsdException w:name="toc 4" w:uiPriority="39"/>
+    <w:lsdException w:name="toc 5" w:uiPriority="39"/>
+    <w:lsdException w:name="toc 6" w:uiPriority="39"/>
+    <w:lsdException w:name="toc 7" w:uiPriority="39"/>
+    <w:lsdException w:name="toc 8" w:uiPriority="39"/>
+    <w:lsdException w:name="toc 9" w:uiPriority="39"/>
+    <w:lsdException w:name="caption" w:uiPriority="35" w:qFormat="1"/>
+    <w:lsdException w:name="Title" w:semiHidden="0" w:uiPriority="10" w:unhideWhenUsed="0" w:qFormat="1"/>
+    <w:lsdException w:name="Default Paragraph Font" w:uiPriority="1"/>
+    <w:lsdException w:name="Subtitle" w:semiHidden="0" w:uiPriority="11" w:unhideWhenUsed="0" w:qFormat="1"/>
+    <w:lsdException w:name="Strong" w:semiHidden="0" w:uiPriority="22" w:unhideWhenUsed="0" w:qFormat="1"/>
+    <w:lsdException w:name="Emphasis" w:semiHidden="0" w:uiPriority="20" w:unhideWhenUsed="0" w:qFormat="1"/>
+    <w:lsdException w:name="Table Grid" w:semiHidden="0" w:uiPriority="39" w:unhideWhenUsed="0"/>
+    <w:lsdException w:name="Placeholder Text" w:unhideWhenUsed="0"/>
+    <w:lsdException w:name="No Spacing" w:semiHidden="0" w:uiPriority="1" w:unhideWhenUsed="0" w:qFormat="1"/>
+    <w:lsdException w:name="Light Shading" w:semiHidden="0" w:uiPriority="60" w:unhideWhenUsed="0"/>
+    <w:lsdException w:name="Light List" w:semiHidden="0" w:uiPriority="61" w:unhideWhenUsed="0"/>
+    <w:lsdException w:name="Light Grid" w:semiHidden="0" w:uiPriority="62" w:unhideWhenUsed="0"/>
+    <w:lsdException w:name="Medium Shading 1" w:semiHidden="0" w:uiPriority="63" w:unhideWhenUsed="0"/>
+    <w:lsdException w:name="Medium Shading 2" w:semiHidden="0" w:uiPriority="64" w:unhideWhenUsed="0"/>
+    <w:lsdException w:name="Medium List 1" w:semiHidden="0" w:uiPriority="65" w:unhideWhenUsed="0"/>
+    <w:lsdException w:name="Medium List 2" w:semiHidden="0" w:uiPriority="66" w:unhideWhenUsed="0"/>
+    <w:lsdException w:name="Medium Grid 1" w:semiHidden="0" w:uiPriority="67" w:unhideWhenUsed="0"/>
+    <w:lsdException w:name="Medium Grid 2" w:semiHidden="0" w:uiPriority="68" w:unhideWhenUsed="0"/>
+    <w:lsdException w:name="Medium Grid 3" w:semiHidden="0" w:uiPriority="69" w:unhideWhenUsed="0"/>
+    <w:lsdException w:name="Dark List" w:semiHidden="0" w:uiPriority="70" w:unhideWhenUsed="0"/>
+    <w:lsdException w:name="Colorful Shading" w:semiHidden="0" w:uiPriority="71" w:unhideWhenUsed="0"/>
+    <w:lsdException w:name="Colorful List" w:semiHidden="0" w:uiPriority="72" w:unhideWhenUsed="0"/>
+    <w:lsdException w:name="Colorful Grid" w:semiHidden="0" w:uiPriority="73" w:unhideWhenUsed="0"/>
+    <w:lsdException w:name="Light Shading Accent 1" w:semiHidden="0" w:uiPriority="60" w:unhideWhenUsed="0"/>
+    <w:lsdException w:name="Light List Accent 1" w:semiHidden="0" w:uiPriority="61" w:unhideWhenUsed="0"/>
+    <w:lsdException w:name="Light Grid Accent 1" w:semiHidden="0" w:uiPriority="62" w:unhideWhenUsed="0"/>
+    <w:lsdException w:name="Medium Shading 1 Accent 1" w:semiHidden="0" w:uiPriority="63" w:unhideWhenUsed="0"/>
+    <w:lsdException w:name="Medium Shading 2 Accent 1" w:semiHidden="0" w:uiPriority="64" w:unhideWhenUsed="0"/>
+    <w:lsdException w:name="Medium List 1 Accent 1" w:semiHidden="0" w:uiPriority="65" w:unhideWhenUsed="0"/>
+    <w:lsdException w:name="Revision" w:unhideWhenUsed="0"/>
+    <w:lsdException w:name="List Paragraph" w:semiHidden="0" w:uiPriority="34" w:unhideWhenUsed="0" w:qFormat="1"/>
+    <w:lsdException w:name="Quote" w:semiHidden="0" w:uiPriority="29" w:unhideWhenUsed="0" w:qFormat="1"/>
+    <w:lsdException w:name="Intense Quote" w:semiHidden="0" w:uiPriority="30" w:unhideWhenUsed="0" w:qFormat="1"/>
+    <w:lsdException w:name="Medium List 2 Accent 1" w:semiHidden="0" w:uiPriority="66" w:unhideWhenUsed="0"/>
+    <w:lsdException w:name="Medium Grid 1 Accent 1" w:semiHidden="0" w:uiPriority="67" w:unhideWhenUsed="0"/>
+    <w:lsdException w:name="Medium Grid 2 Accent 1" w:semiHidden="0" w:uiPriority="68" w:unhideWhenUsed="0"/>
+    <w:lsdException w:name="Medium Grid 3 Accent 1" w:semiHidden="0" w:uiPriority="69" w:unhideWhenUsed="0"/>
+    <w:lsdException w:name="Dark List Accent 1" w:semiHidden="0" w:uiPriority="70" w:unhideWhenUsed="0"/>
+    <w:lsdException w:name="Colorful Shading Accent 1" w:semiHidden="0" w:uiPriority="71" w:unhideWhenUsed="0"/>
+    <w:lsdException w:name="Colorful List Accent 1" w:semiHidden="0" w:uiPriority="72" w:unhideWhenUsed="0"/>
+    <w:lsdException w:name="Colorful Grid Accent 1" w:semiHidden="0" w:uiPriority="73" w:unhideWhenUsed="0"/>
+    <w:lsdException w:name="Light Shading Accent 2" w:semiHidden="0" w:uiPriority="60" w:unhideWhenUsed="0"/>
+    <w:lsdException w:name="Light List Accent 2" w:semiHidden="0" w:uiPriority="61" w:unhideWhenUsed="0"/>
+    <w:lsdException w:name="Light Grid Accent 2" w:semiHidden="0" w:uiPriority="62" w:unhideWhenUsed="0"/>
+    <w:lsdException w:name="Medium Shading 1 Accent 2" w:semiHidden="0" w:uiPriority="63" w:unhideWhenUsed="0"/>
+    <w:lsdException w:name="Medium Shading 2 Accent 2" w:semiHidden="0" w:uiPriority="64" w:unhideWhenUsed="0"/>
+    <w:lsdException w:name="Medium List 1 Accent 2" w:semiHidden="0" w:uiPriority="65" w:unhideWhenUsed="0"/>
+    <w:lsdException w:name="Medium List 2 Accent 2" w:semiHidden="0" w:uiPriority="66" w:unhideWhenUsed="0"/>
+    <w:lsdException w:name="Medium Grid 1 Accent 2" w:semiHidden="0" w:uiPriority="67" w:unhideWhenUsed="0"/>
+    <w:lsdException w:name="Medium Grid 2 Accent 2" w:semiHidden="0" w:uiPriority="68" w:unhideWhenUsed="0"/>
+    <w:lsdException w:name="Medium Grid 3 Accent 2" w:semiHidden="0" w:uiPriority="69" w:unhideWhenUsed="0"/>
+    <w:lsdException w:name="Dark List Accent 2" w:semiHidden="0" w:uiPriority="70" w:unhideWhenUsed="0"/>
+    <w:lsdException w:name="Colorful Shading Accent 2" w:semiHidden="0" w:uiPriority="71" w:unhideWhenUsed="0"/>
+    <w:lsdException w:name="Colorful List Accent 2" w:semiHidden="0" w:uiPriority="72" w:unhideWhenUsed="0"/>
+    <w:lsdException w:name="Colorful Grid Accent 2" w:semiHidden="0" w:uiPriority="73" w:unhideWhenUsed="0"/>
+    <w:lsdException w:name="Light Shading Accent 3" w:semiHidden="0" w:uiPriority="60" w:unhideWhenUsed="0"/>
+    <w:lsdException w:name="Light List Accent 3" w:semiHidden="0" w:uiPriority="61" w:unhideWhenUsed="0"/>
+    <w:lsdException w:name="Light Grid Accent 3" w:semiHidden="0" w:uiPriority="62" w:unhideWhenUsed="0"/>
+    <w:lsdException w:name="Medium Shading 1 Accent 3" w:semiHidden="0" w:uiPriority="63" w:unhideWhenUsed="0"/>
+    <w:lsdException w:name="Medium Shading 2 Accent 3" w:semiHidden="0" w:uiPriority="64" w:unhideWhenUsed="0"/>
+    <w:lsdException w:name="Medium List 1 Accent 3" w:semiHidden="0" w:uiPriority="65" w:unhideWhenUsed="0"/>
+    <w:lsdException w:name="Medium List 2 Accent 3" w:semiHidden="0" w:uiPriority="66" w:unhideWhenUsed="0"/>
+    <w:lsdException w:name="Medium Grid 1 Accent 3" w:semiHidden="0" w:uiPriority="67" w:unhideWhenUsed="0"/>
+    <w:lsdException w:name="Medium Grid 2 Accent 3" w:semiHidden="0" w:uiPriority="68" w:unhideWhenUsed="0"/>
+    <w:lsdException w:name="Medium Grid 3 Accent 3" w:semiHidden="0" w:uiPriority="69" w:unhideWhenUsed="0"/>
+    <w:lsdException w:name="Dark List Accent 3" w:semiHidden="0" w:uiPriority="70" w:unhideWhenUsed="0"/>
+    <w:lsdException w:name="Colorful Shading Accent 3" w:semiHidden="0" w:uiPriority="71" w:unhideWhenUsed="0"/>
+    <w:lsdException w:name="Colorful List Accent 3" w:semiHidden="0" w:uiPriority="72" w:unhideWhenUsed="0"/>
+    <w:lsdException w:name="Colorful Grid Accent 3" w:semiHidden="0" w:uiPriority="73" w:unhideWhenUsed="0"/>
+    <w:lsdException w:name="Light Shading Accent 4" w:semiHidden="0" w:uiPriority="60" w:unhideWhenUsed="0"/>
+    <w:lsdException w:name="Light List Accent 4" w:semiHidden="0" w:uiPriority="61" w:unhideWhenUsed="0"/>
+    <w:lsdException w:name="Light Grid Accent 4" w:semiHidden="0" w:uiPriority="62" w:unhideWhenUsed="0"/>
+    <w:lsdException w:name="Medium Shading 1 Accent 4" w:semiHidden="0" w:uiPriority="63" w:unhideWhenUsed="0"/>
+    <w:lsdException w:name="Medium Shading 2 Accent 4" w:semiHidden="0" w:uiPriority="64" w:unhideWhenUsed="0"/>
+    <w:lsdException w:name="Medium List 1 Accent 4" w:semiHidden="0" w:uiPriority="65" w:unhideWhenUsed="0"/>
+    <w:lsdException w:name="Medium List 2 Accent 4" w:semiHidden="0" w:uiPriority="66" w:unhideWhenUsed="0"/>
+    <w:lsdException w:name="Medium Grid 1 Accent 4" w:semiHidden="0" w:uiPriority="67" w:unhideWhenUsed="0"/>
+    <w:lsdException w:name="Medium Grid 2 Accent 4" w:semiHidden="0" w:uiPriority="68" w:unhideWhenUsed="0"/>
+    <w:lsdException w:name="Medium Grid 3 Accent 4" w:semiHidden="0" w:uiPriority="69" w:unhideWhenUsed="0"/>
+    <w:lsdException w:name="Dark List Accent 4" w:semiHidden="0" w:uiPriority="70" w:unhideWhenUsed="0"/>
+    <w:lsdException w:name="Colorful Shading Accent 4" w:semiHidden="0" w:uiPriority="71" w:unhideWhenUsed="0"/>
+    <w:lsdException w:name="Colorful List Accent 4" w:semiHidden="0" w:uiPriority="72" w:unhideWhenUsed="0"/>
+    <w:lsdException w:name="Colorful Grid Accent 4" w:semiHidden="0" w:uiPriority="73" w:unhideWhenUsed="0"/>
+    <w:lsdException w:name="Light Shading Accent 5" w:semiHidden="0" w:uiPriority="60" w:unhideWhenUsed="0"/>
+    <w:lsdException w:name="Light List Accent 5" w:semiHidden="0" w:uiPriority="61" w:unhideWhenUsed="0"/>
+    <w:lsdException w:name="Light Grid Accent 5" w:semiHidden="0" w:uiPriority="62" w:unhideWhenUsed="0"/>
+    <w:lsdException w:name="Medium Shading 1 Accent 5" w:semiHidden="0" w:uiPriority="63" w:unhideWhenUsed="0"/>
+    <w:lsdException w:name="Medium Shading 2 Accent 5" w:semiHidden="0" w:uiPriority="64" w:unhideWhenUsed="0"/>
+    <w:lsdException w:name="Medium List 1 Accent 5" w:semiHidden="0" w:uiPriority="65" w:unhideWhenUsed="0"/>
+    <w:lsdException w:name="Medium List 2 Accent 5" w:semiHidden="0" w:uiPriority="66" w:unhideWhenUsed="0"/>
+    <w:lsdException w:name="Medium Grid 1 Accent 5" w:semiHidden="0" w:uiPriority="67" w:unhideWhenUsed="0"/>
+    <w:lsdException w:name="Medium Grid 2 Accent 5" w:semiHidden="0" w:uiPriority="68" w:unhideWhenUsed="0"/>
+    <w:lsdException w:name="Medium Grid 3 Accent 5" w:semiHidden="0" w:uiPriority="69" w:unhideWhenUsed="0"/>
+    <w:lsdException w:name="Dark List Accent 5" w:semiHidden="0" w:uiPriority="70" w:unhideWhenUsed="0"/>
+    <w:lsdException w:name="Colorful Shading Accent 5" w:semiHidden="0" w:uiPriority="71" w:unhideWhenUsed="0"/>
+    <w:lsdException w:name="Colorful List Accent 5" w:semiHidden="0" w:uiPriority="72" w:unhideWhenUsed="0"/>
+    <w:lsdException w:name="Colorful Grid Accent 5" w:semiHidden="0" w:uiPriority="73" w:unhideWhenUsed="0"/>
+    <w:lsdException w:name="Light Shading Accent 6" w:semiHidden="0" w:uiPriority="60" w:unhideWhenUsed="0"/>
+    <w:lsdException w:name="Light List Accent 6" w:semiHidden="0" w:uiPriority="61" w:unhideWhenUsed="0"/>
+    <w:lsdException w:name="Light Grid Accent 6" w:semiHidden="0" w:uiPriority="62" w:unhideWhenUsed="0"/>
+    <w:lsdException w:name="Medium Shading 1 Accent 6" w:semiHidden="0" w:uiPriority="63" w:unhideWhenUsed="0"/>
+    <w:lsdException w:name="Medium Shading 2 Accent 6" w:semiHidden="0" w:uiPriority="64" w:unhideWhenUsed="0"/>
+    <w:lsdException w:name="Medium List 1 Accent 6" w:semiHidden="0" w:uiPriority="65" w:unhideWhenUsed="0"/>
+    <w:lsdException w:name="Medium List 2 Accent 6" w:semiHidden="0" w:uiPriority="66" w:unhideWhenUsed="0"/>
+    <w:lsdException w:name="Medium Grid 1 Accent 6" w:semiHidden="0" w:uiPriority="67" w:unhideWhenUsed="0"/>
+    <w:lsdException w:name="Medium Grid 2 Accent 6" w:semiHidden="0" w:uiPriority="68" w:unhideWhenUsed="0"/>
+    <w:lsdException w:name="Medium Grid 3 Accent 6" w:semiHidden="0" w:uiPriority="69" w:unhideWhenUsed="0"/>
+    <w:lsdException w:name="Dark List Accent 6" w:semiHidden="0" w:uiPriority="70" w:unhideWhenUsed="0"/>
+    <w:lsdException w:name="Colorful Shading Accent 6" w:semiHidden="0" w:uiPriority="71" w:unhideWhenUsed="0"/>
+    <w:lsdException w:name="Colorful List Accent 6" w:semiHidden="0" w:uiPriority="72" w:unhideWhenUsed="0"/>
+    <w:lsdException w:name="Colorful Grid Accent 6" w:semiHidden="0" w:uiPriority="73" w:unhideWhenUsed="0"/>
+    <w:lsdException w:name="Subtle Emphasis" w:semiHidden="0" w:uiPriority="19" w:unhideWhenUsed="0" w:qFormat="1"/>
+    <w:lsdException w:name="Intense Emphasis" w:semiHidden="0" w:uiPriority="21" w:unhideWhenUsed="0" w:qFormat="1"/>
+    <w:lsdException w:name="Subtle Reference" w:semiHidden="0" w:uiPriority="31" w:unhideWhenUsed="0" w:qFormat="1"/>
+    <w:lsdException w:name="Intense Reference" w:semiHidden="0" w:uiPriority="32" w:unhideWhenUsed="0" w:qFormat="1"/>
+    <w:lsdException w:name="Book Title" w:semiHidden="0" w:uiPriority="33" w:unhideWhenUsed="0" w:qFormat="1"/>
+    <w:lsdException w:name="Bibliography" w:uiPriority="37"/>
+    <w:lsdException w:name="TOC Heading" w:uiPriority="39" w:qFormat="1"/>
   </w:latentStyles>
   <w:style w:type="paragraph" w:default="1" w:styleId="Normal">
     <w:name w:val="Normal"/>
     <w:qFormat/>
+    <w:rsid w:val="00F96083"/>
   </w:style>
-  <w:style w:type="character" w:default="1" w:styleId="DefaultParagraphFont">
+  <w:style w:type="character" w:default="1" w:styleId="Fuentedeprrafopredeter">
     <w:name w:val="Default Paragraph Font"/>
     <w:uiPriority w:val="1"/>
     <w:semiHidden/>
     <w:unhideWhenUsed/>
   </w:style>
-  <w:style w:type="table" w:default="1" w:styleId="TableNormal">
+  <w:style w:type="table" w:default="1" w:styleId="Tablanormal">
     <w:name w:val="Normal Table"/>
     <w:uiPriority w:val="99"/>
     <w:semiHidden/>
     <w:unhideWhenUsed/>
+    <w:qFormat/>
     <w:tblPr>
       <w:tblInd w:w="0" w:type="dxa"/>
       <w:tblCellMar>
@@ -1002,11 +907,41 @@
       </w:tblCellMar>
     </w:tblPr>
   </w:style>
-  <w:style w:type="numbering" w:default="1" w:styleId="NoList">
+  <w:style w:type="numbering" w:default="1" w:styleId="Sinlista">
     <w:name w:val="No List"/>
     <w:uiPriority w:val="99"/>
     <w:semiHidden/>
     <w:unhideWhenUsed/>
+  </w:style>
+  <w:style w:type="paragraph" w:styleId="Textodeglobo">
+    <w:name w:val="Balloon Text"/>
+    <w:basedOn w:val="Normal"/>
+    <w:link w:val="TextodegloboCar"/>
+    <w:uiPriority w:val="99"/>
+    <w:semiHidden/>
+    <w:unhideWhenUsed/>
+    <w:rsid w:val="00D65BCB"/>
+    <w:pPr>
+      <w:spacing w:after="0" w:line="240" w:lineRule="auto"/>
+    </w:pPr>
+    <w:rPr>
+      <w:rFonts w:ascii="Tahoma" w:hAnsi="Tahoma" w:cs="Tahoma"/>
+      <w:sz w:val="16"/>
+      <w:szCs w:val="16"/>
+    </w:rPr>
+  </w:style>
+  <w:style w:type="character" w:customStyle="1" w:styleId="TextodegloboCar">
+    <w:name w:val="Texto de globo Car"/>
+    <w:basedOn w:val="Fuentedeprrafopredeter"/>
+    <w:link w:val="Textodeglobo"/>
+    <w:uiPriority w:val="99"/>
+    <w:semiHidden/>
+    <w:rsid w:val="00D65BCB"/>
+    <w:rPr>
+      <w:rFonts w:ascii="Tahoma" w:hAnsi="Tahoma" w:cs="Tahoma"/>
+      <w:sz w:val="16"/>
+      <w:szCs w:val="16"/>
+    </w:rPr>
   </w:style>
 </w:styles>
 </file>
@@ -1054,7 +989,7 @@
     </a:clrScheme>
     <a:fontScheme name="Office">
       <a:majorFont>
-        <a:latin typeface="Calibri Light" panose="020F0302020204030204"/>
+        <a:latin typeface="Calibri Light"/>
         <a:ea typeface=""/>
         <a:cs typeface=""/>
         <a:font script="Jpan" typeface="ＭＳ ゴシック"/>
@@ -1089,7 +1024,7 @@
         <a:font script="Geor" typeface="Sylfaen"/>
       </a:majorFont>
       <a:minorFont>
-        <a:latin typeface="Calibri" panose="020F0502020204030204"/>
+        <a:latin typeface="Calibri"/>
         <a:ea typeface=""/>
         <a:cs typeface=""/>
         <a:font script="Jpan" typeface="ＭＳ 明朝"/>
@@ -1266,7 +1201,7 @@
   <a:extraClrSchemeLst/>
   <a:extLst>
     <a:ext uri="{05A4C25C-085E-4340-85A3-A5531E510DB2}">
-      <thm15:themeFamily xmlns:thm15="http://schemas.microsoft.com/office/thememl/2012/main" name="Office Theme" id="{62F939B6-93AF-4DB8-9C6B-D6C7DFDC589F}" vid="{4A3C46E8-61CC-4603-A589-7422A47A8E4A}"/>
+      <thm15:themeFamily xmlns:thm15="http://schemas.microsoft.com/office/thememl/2012/main" xmlns="" name="Office Theme" id="{62F939B6-93AF-4DB8-9C6B-D6C7DFDC589F}" vid="{4A3C46E8-61CC-4603-A589-7422A47A8E4A}"/>
     </a:ext>
   </a:extLst>
 </a:theme>

</xml_diff>

<commit_message>
Profiler Terminado de 5 implementaciones
</commit_message>
<xml_diff>
--- a/Gráficas del Profiler.docx
+++ b/Gráficas del Profiler.docx
@@ -1,6 +1,6 @@
 
 <file path=word/document.xml><?xml version="1.0" encoding="utf-8"?>
-<w:document xmlns:ve="http://schemas.openxmlformats.org/markup-compatibility/2006" xmlns:o="urn:schemas-microsoft-com:office:office" xmlns:r="http://schemas.openxmlformats.org/officeDocument/2006/relationships" xmlns:m="http://schemas.openxmlformats.org/officeDocument/2006/math" xmlns:v="urn:schemas-microsoft-com:vml" xmlns:wp="http://schemas.openxmlformats.org/drawingml/2006/wordprocessingDrawing" xmlns:w10="urn:schemas-microsoft-com:office:word" xmlns:w="http://schemas.openxmlformats.org/wordprocessingml/2006/main" xmlns:wne="http://schemas.microsoft.com/office/word/2006/wordml">
+<w:document xmlns:wpc="http://schemas.microsoft.com/office/word/2010/wordprocessingCanvas" xmlns:mc="http://schemas.openxmlformats.org/markup-compatibility/2006" xmlns:o="urn:schemas-microsoft-com:office:office" xmlns:r="http://schemas.openxmlformats.org/officeDocument/2006/relationships" xmlns:m="http://schemas.openxmlformats.org/officeDocument/2006/math" xmlns:v="urn:schemas-microsoft-com:vml" xmlns:wp14="http://schemas.microsoft.com/office/word/2010/wordprocessingDrawing" xmlns:wp="http://schemas.openxmlformats.org/drawingml/2006/wordprocessingDrawing" xmlns:w10="urn:schemas-microsoft-com:office:word" xmlns:w="http://schemas.openxmlformats.org/wordprocessingml/2006/main" xmlns:w14="http://schemas.microsoft.com/office/word/2010/wordml" xmlns:wpg="http://schemas.microsoft.com/office/word/2010/wordprocessingGroup" xmlns:wpi="http://schemas.microsoft.com/office/word/2010/wordprocessingInk" xmlns:wne="http://schemas.microsoft.com/office/word/2006/wordml" xmlns:wps="http://schemas.microsoft.com/office/word/2010/wordprocessingShape" mc:Ignorable="w14 wp14">
   <w:body>
     <w:p>
       <w:pPr>
@@ -88,7 +88,7 @@
           <w:lang w:val="es-ES" w:eastAsia="es-ES"/>
         </w:rPr>
         <w:drawing>
-          <wp:inline distT="0" distB="0" distL="0" distR="0">
+          <wp:inline distT="0" distB="0" distL="0" distR="0" wp14:anchorId="5E65CBD4" wp14:editId="0249601B">
             <wp:extent cx="6256442" cy="2082800"/>
             <wp:effectExtent l="0" t="0" r="0" b="0"/>
             <wp:docPr id="1" name="Picture 1"/>
@@ -103,7 +103,7 @@
                     <pic:cNvPicPr/>
                   </pic:nvPicPr>
                   <pic:blipFill rotWithShape="1">
-                    <a:blip r:embed="rId4" cstate="print"/>
+                    <a:blip r:embed="rId5" cstate="print"/>
                     <a:srcRect l="16773" t="11586" r="106" b="39221"/>
                     <a:stretch/>
                   </pic:blipFill>
@@ -120,7 +120,7 @@
                     </a:ln>
                     <a:extLst>
                       <a:ext uri="{53640926-AAD7-44D8-BBD7-CCE9431645EC}">
-                        <a14:shadowObscured xmlns:a14="http://schemas.microsoft.com/office/drawing/2010/main" xmlns:wps="http://schemas.microsoft.com/office/word/2010/wordprocessingShape" xmlns:wpi="http://schemas.microsoft.com/office/word/2010/wordprocessingInk" xmlns:wpg="http://schemas.microsoft.com/office/word/2010/wordprocessingGroup" xmlns:w15="http://schemas.microsoft.com/office/word/2012/wordml" xmlns:w14="http://schemas.microsoft.com/office/word/2010/wordml" xmlns:w="http://schemas.openxmlformats.org/wordprocessingml/2006/main" xmlns:w10="urn:schemas-microsoft-com:office:word" xmlns:wp14="http://schemas.microsoft.com/office/word/2010/wordprocessingDrawing" xmlns:v="urn:schemas-microsoft-com:vml" xmlns:o="urn:schemas-microsoft-com:office:office" xmlns:mc="http://schemas.openxmlformats.org/markup-compatibility/2006" xmlns:wpc="http://schemas.microsoft.com/office/word/2010/wordprocessingCanvas" xmlns=""/>
+                        <a14:shadowObscured xmlns:a14="http://schemas.microsoft.com/office/drawing/2010/main"/>
                       </a:ext>
                     </a:extLst>
                   </pic:spPr>
@@ -134,6 +134,454 @@
     <w:p>
       <w:pPr>
         <w:rPr>
+          <w:i/>
+          <w:u w:val="single"/>
+          <w:lang w:val="es-GT"/>
+        </w:rPr>
+      </w:pPr>
+      <w:r>
+        <w:rPr>
+          <w:i/>
+          <w:u w:val="single"/>
+          <w:lang w:val="es-GT"/>
+        </w:rPr>
+        <w:t xml:space="preserve">Con Implementación Red Black </w:t>
+      </w:r>
+      <w:proofErr w:type="spellStart"/>
+      <w:r>
+        <w:rPr>
+          <w:i/>
+          <w:u w:val="single"/>
+          <w:lang w:val="es-GT"/>
+        </w:rPr>
+        <w:t>Tree</w:t>
+      </w:r>
+      <w:proofErr w:type="spellEnd"/>
+      <w:r>
+        <w:rPr>
+          <w:i/>
+          <w:u w:val="single"/>
+          <w:lang w:val="es-GT"/>
+        </w:rPr>
+        <w:t>:</w:t>
+      </w:r>
+    </w:p>
+    <w:p>
+      <w:pPr>
+        <w:rPr>
+          <w:lang w:val="es-GT"/>
+        </w:rPr>
+      </w:pPr>
+      <w:r>
+        <w:rPr>
+          <w:noProof/>
+          <w:lang w:val="es-ES" w:eastAsia="es-ES"/>
+        </w:rPr>
+        <w:drawing>
+          <wp:anchor distT="0" distB="0" distL="114300" distR="114300" simplePos="0" relativeHeight="251658240" behindDoc="0" locked="0" layoutInCell="1" allowOverlap="1" wp14:anchorId="2534DD25" wp14:editId="78148AB0">
+            <wp:simplePos x="0" y="0"/>
+            <wp:positionH relativeFrom="column">
+              <wp:posOffset>0</wp:posOffset>
+            </wp:positionH>
+            <wp:positionV relativeFrom="paragraph">
+              <wp:posOffset>104140</wp:posOffset>
+            </wp:positionV>
+            <wp:extent cx="5434330" cy="2143760"/>
+            <wp:effectExtent l="0" t="0" r="0" b="0"/>
+            <wp:wrapSquare wrapText="bothSides"/>
+            <wp:docPr id="7" name="Imagen 7"/>
+            <wp:cNvGraphicFramePr>
+              <a:graphicFrameLocks xmlns:a="http://schemas.openxmlformats.org/drawingml/2006/main" noChangeAspect="1"/>
+            </wp:cNvGraphicFramePr>
+            <a:graphic xmlns:a="http://schemas.openxmlformats.org/drawingml/2006/main">
+              <a:graphicData uri="http://schemas.openxmlformats.org/drawingml/2006/picture">
+                <pic:pic xmlns:pic="http://schemas.openxmlformats.org/drawingml/2006/picture">
+                  <pic:nvPicPr>
+                    <pic:cNvPr id="0" name=""/>
+                    <pic:cNvPicPr/>
+                  </pic:nvPicPr>
+                  <pic:blipFill rotWithShape="1">
+                    <a:blip r:embed="rId6" cstate="print">
+                      <a:extLst>
+                        <a:ext uri="{28A0092B-C50C-407E-A947-70E740481C1C}">
+                          <a14:useLocalDpi xmlns:a14="http://schemas.microsoft.com/office/drawing/2010/main" val="0"/>
+                        </a:ext>
+                      </a:extLst>
+                    </a:blip>
+                    <a:srcRect l="29188" t="17103" r="11190" b="41046"/>
+                    <a:stretch/>
+                  </pic:blipFill>
+                  <pic:spPr bwMode="auto">
+                    <a:xfrm>
+                      <a:off x="0" y="0"/>
+                      <a:ext cx="5434330" cy="2143760"/>
+                    </a:xfrm>
+                    <a:prstGeom prst="rect">
+                      <a:avLst/>
+                    </a:prstGeom>
+                    <a:ln>
+                      <a:noFill/>
+                    </a:ln>
+                    <a:extLst>
+                      <a:ext uri="{53640926-AAD7-44D8-BBD7-CCE9431645EC}">
+                        <a14:shadowObscured xmlns:a14="http://schemas.microsoft.com/office/drawing/2010/main"/>
+                      </a:ext>
+                    </a:extLst>
+                  </pic:spPr>
+                </pic:pic>
+              </a:graphicData>
+            </a:graphic>
+            <wp14:sizeRelH relativeFrom="page">
+              <wp14:pctWidth>0</wp14:pctWidth>
+            </wp14:sizeRelH>
+            <wp14:sizeRelV relativeFrom="page">
+              <wp14:pctHeight>0</wp14:pctHeight>
+            </wp14:sizeRelV>
+          </wp:anchor>
+        </w:drawing>
+      </w:r>
+    </w:p>
+    <w:p>
+      <w:pPr>
+        <w:rPr>
+          <w:lang w:val="es-GT"/>
+        </w:rPr>
+      </w:pPr>
+    </w:p>
+    <w:p>
+      <w:pPr>
+        <w:rPr>
+          <w:lang w:val="es-GT"/>
+        </w:rPr>
+      </w:pPr>
+    </w:p>
+    <w:p>
+      <w:pPr>
+        <w:rPr>
+          <w:lang w:val="es-GT"/>
+        </w:rPr>
+      </w:pPr>
+    </w:p>
+    <w:p>
+      <w:pPr>
+        <w:rPr>
+          <w:lang w:val="es-GT"/>
+        </w:rPr>
+      </w:pPr>
+    </w:p>
+    <w:p>
+      <w:pPr>
+        <w:rPr>
+          <w:lang w:val="es-GT"/>
+        </w:rPr>
+      </w:pPr>
+    </w:p>
+    <w:p>
+      <w:pPr>
+        <w:rPr>
+          <w:lang w:val="es-GT"/>
+        </w:rPr>
+      </w:pPr>
+    </w:p>
+    <w:p>
+      <w:pPr>
+        <w:rPr>
+          <w:lang w:val="es-GT"/>
+        </w:rPr>
+      </w:pPr>
+    </w:p>
+    <w:p>
+      <w:pPr>
+        <w:rPr>
+          <w:lang w:val="es-GT"/>
+        </w:rPr>
+      </w:pPr>
+    </w:p>
+    <w:p>
+      <w:pPr>
+        <w:rPr>
+          <w:i/>
+          <w:u w:val="single"/>
+          <w:lang w:val="es-GT"/>
+        </w:rPr>
+      </w:pPr>
+      <w:r>
+        <w:rPr>
+          <w:i/>
+          <w:u w:val="single"/>
+          <w:lang w:val="es-GT"/>
+        </w:rPr>
+        <w:t>C</w:t>
+      </w:r>
+      <w:r>
+        <w:rPr>
+          <w:i/>
+          <w:u w:val="single"/>
+          <w:lang w:val="es-GT"/>
+        </w:rPr>
+        <w:t>on Implementación</w:t>
+      </w:r>
+      <w:r>
+        <w:rPr>
+          <w:i/>
+          <w:u w:val="single"/>
+          <w:lang w:val="es-GT"/>
+        </w:rPr>
+        <w:t xml:space="preserve"> </w:t>
+      </w:r>
+      <w:proofErr w:type="spellStart"/>
+      <w:r>
+        <w:rPr>
+          <w:i/>
+          <w:u w:val="single"/>
+          <w:lang w:val="es-GT"/>
+        </w:rPr>
+        <w:t>SplayTree</w:t>
+      </w:r>
+      <w:proofErr w:type="spellEnd"/>
+      <w:r>
+        <w:rPr>
+          <w:i/>
+          <w:u w:val="single"/>
+          <w:lang w:val="es-GT"/>
+        </w:rPr>
+        <w:t>:</w:t>
+      </w:r>
+    </w:p>
+    <w:p>
+      <w:pPr>
+        <w:rPr>
+          <w:lang w:val="es-GT"/>
+        </w:rPr>
+      </w:pPr>
+      <w:r>
+        <w:rPr>
+          <w:noProof/>
+          <w:lang w:val="es-ES" w:eastAsia="es-ES"/>
+        </w:rPr>
+        <w:drawing>
+          <wp:anchor distT="0" distB="0" distL="114300" distR="114300" simplePos="0" relativeHeight="251659264" behindDoc="0" locked="0" layoutInCell="1" allowOverlap="1" wp14:anchorId="301DB282" wp14:editId="7E55F552">
+            <wp:simplePos x="0" y="0"/>
+            <wp:positionH relativeFrom="column">
+              <wp:posOffset>-635</wp:posOffset>
+            </wp:positionH>
+            <wp:positionV relativeFrom="paragraph">
+              <wp:posOffset>85725</wp:posOffset>
+            </wp:positionV>
+            <wp:extent cx="5349240" cy="1932305"/>
+            <wp:effectExtent l="0" t="0" r="0" b="0"/>
+            <wp:wrapSquare wrapText="bothSides"/>
+            <wp:docPr id="8" name="Imagen 8"/>
+            <wp:cNvGraphicFramePr>
+              <a:graphicFrameLocks xmlns:a="http://schemas.openxmlformats.org/drawingml/2006/main" noChangeAspect="1"/>
+            </wp:cNvGraphicFramePr>
+            <a:graphic xmlns:a="http://schemas.openxmlformats.org/drawingml/2006/main">
+              <a:graphicData uri="http://schemas.openxmlformats.org/drawingml/2006/picture">
+                <pic:pic xmlns:pic="http://schemas.openxmlformats.org/drawingml/2006/picture">
+                  <pic:nvPicPr>
+                    <pic:cNvPr id="0" name=""/>
+                    <pic:cNvPicPr/>
+                  </pic:nvPicPr>
+                  <pic:blipFill rotWithShape="1">
+                    <a:blip r:embed="rId7" cstate="print">
+                      <a:extLst>
+                        <a:ext uri="{28A0092B-C50C-407E-A947-70E740481C1C}">
+                          <a14:useLocalDpi xmlns:a14="http://schemas.microsoft.com/office/drawing/2010/main" val="0"/>
+                        </a:ext>
+                      </a:extLst>
+                    </a:blip>
+                    <a:srcRect l="29186" t="17505" r="7237" b="41650"/>
+                    <a:stretch/>
+                  </pic:blipFill>
+                  <pic:spPr bwMode="auto">
+                    <a:xfrm>
+                      <a:off x="0" y="0"/>
+                      <a:ext cx="5349240" cy="1932305"/>
+                    </a:xfrm>
+                    <a:prstGeom prst="rect">
+                      <a:avLst/>
+                    </a:prstGeom>
+                    <a:ln>
+                      <a:noFill/>
+                    </a:ln>
+                    <a:extLst>
+                      <a:ext uri="{53640926-AAD7-44D8-BBD7-CCE9431645EC}">
+                        <a14:shadowObscured xmlns:a14="http://schemas.microsoft.com/office/drawing/2010/main"/>
+                      </a:ext>
+                    </a:extLst>
+                  </pic:spPr>
+                </pic:pic>
+              </a:graphicData>
+            </a:graphic>
+            <wp14:sizeRelH relativeFrom="page">
+              <wp14:pctWidth>0</wp14:pctWidth>
+            </wp14:sizeRelH>
+            <wp14:sizeRelV relativeFrom="page">
+              <wp14:pctHeight>0</wp14:pctHeight>
+            </wp14:sizeRelV>
+          </wp:anchor>
+        </w:drawing>
+      </w:r>
+    </w:p>
+    <w:p>
+      <w:pPr>
+        <w:rPr>
+          <w:lang w:val="es-GT"/>
+        </w:rPr>
+      </w:pPr>
+    </w:p>
+    <w:p>
+      <w:pPr>
+        <w:rPr>
+          <w:lang w:val="es-GT"/>
+        </w:rPr>
+      </w:pPr>
+    </w:p>
+    <w:p>
+      <w:pPr>
+        <w:rPr>
+          <w:lang w:val="es-GT"/>
+        </w:rPr>
+      </w:pPr>
+    </w:p>
+    <w:p>
+      <w:pPr>
+        <w:rPr>
+          <w:lang w:val="es-GT"/>
+        </w:rPr>
+      </w:pPr>
+    </w:p>
+    <w:p>
+      <w:pPr>
+        <w:rPr>
+          <w:lang w:val="es-GT"/>
+        </w:rPr>
+      </w:pPr>
+    </w:p>
+    <w:p>
+      <w:pPr>
+        <w:rPr>
+          <w:i/>
+          <w:u w:val="single"/>
+          <w:lang w:val="es-GT"/>
+        </w:rPr>
+      </w:pPr>
+      <w:r>
+        <w:rPr>
+          <w:i/>
+          <w:u w:val="single"/>
+          <w:lang w:val="es-GT"/>
+        </w:rPr>
+        <w:lastRenderedPageBreak/>
+        <w:t>Con Implementación</w:t>
+      </w:r>
+      <w:r>
+        <w:rPr>
+          <w:i/>
+          <w:u w:val="single"/>
+          <w:lang w:val="es-GT"/>
+        </w:rPr>
+        <w:t xml:space="preserve"> </w:t>
+      </w:r>
+      <w:proofErr w:type="spellStart"/>
+      <w:r>
+        <w:rPr>
+          <w:i/>
+          <w:u w:val="single"/>
+          <w:lang w:val="es-GT"/>
+        </w:rPr>
+        <w:t>HashMap</w:t>
+      </w:r>
+      <w:proofErr w:type="spellEnd"/>
+      <w:r>
+        <w:rPr>
+          <w:i/>
+          <w:u w:val="single"/>
+          <w:lang w:val="es-GT"/>
+        </w:rPr>
+        <w:t>:</w:t>
+      </w:r>
+    </w:p>
+    <w:p>
+      <w:pPr>
+        <w:rPr>
+          <w:i/>
+          <w:u w:val="single"/>
+          <w:lang w:val="es-GT"/>
+        </w:rPr>
+      </w:pPr>
+      <w:r>
+        <w:rPr>
+          <w:noProof/>
+          <w:lang w:val="es-ES" w:eastAsia="es-ES"/>
+        </w:rPr>
+        <w:drawing>
+          <wp:anchor distT="0" distB="0" distL="114300" distR="114300" simplePos="0" relativeHeight="251660288" behindDoc="0" locked="0" layoutInCell="1" allowOverlap="1" wp14:anchorId="792927E8" wp14:editId="3AECE19F">
+            <wp:simplePos x="0" y="0"/>
+            <wp:positionH relativeFrom="column">
+              <wp:posOffset>0</wp:posOffset>
+            </wp:positionH>
+            <wp:positionV relativeFrom="paragraph">
+              <wp:posOffset>136525</wp:posOffset>
+            </wp:positionV>
+            <wp:extent cx="5144135" cy="1673225"/>
+            <wp:effectExtent l="0" t="0" r="0" b="0"/>
+            <wp:wrapSquare wrapText="bothSides"/>
+            <wp:docPr id="9" name="Imagen 9"/>
+            <wp:cNvGraphicFramePr>
+              <a:graphicFrameLocks xmlns:a="http://schemas.openxmlformats.org/drawingml/2006/main" noChangeAspect="1"/>
+            </wp:cNvGraphicFramePr>
+            <a:graphic xmlns:a="http://schemas.openxmlformats.org/drawingml/2006/main">
+              <a:graphicData uri="http://schemas.openxmlformats.org/drawingml/2006/picture">
+                <pic:pic xmlns:pic="http://schemas.openxmlformats.org/drawingml/2006/picture">
+                  <pic:nvPicPr>
+                    <pic:cNvPr id="0" name=""/>
+                    <pic:cNvPicPr/>
+                  </pic:nvPicPr>
+                  <pic:blipFill rotWithShape="1">
+                    <a:blip r:embed="rId8" cstate="print">
+                      <a:extLst>
+                        <a:ext uri="{28A0092B-C50C-407E-A947-70E740481C1C}">
+                          <a14:useLocalDpi xmlns:a14="http://schemas.microsoft.com/office/drawing/2010/main" val="0"/>
+                        </a:ext>
+                      </a:extLst>
+                    </a:blip>
+                    <a:srcRect l="29186" t="17215" b="41804"/>
+                    <a:stretch/>
+                  </pic:blipFill>
+                  <pic:spPr bwMode="auto">
+                    <a:xfrm>
+                      <a:off x="0" y="0"/>
+                      <a:ext cx="5144135" cy="1673225"/>
+                    </a:xfrm>
+                    <a:prstGeom prst="rect">
+                      <a:avLst/>
+                    </a:prstGeom>
+                    <a:ln>
+                      <a:noFill/>
+                    </a:ln>
+                    <a:extLst>
+                      <a:ext uri="{53640926-AAD7-44D8-BBD7-CCE9431645EC}">
+                        <a14:shadowObscured xmlns:a14="http://schemas.microsoft.com/office/drawing/2010/main"/>
+                      </a:ext>
+                    </a:extLst>
+                  </pic:spPr>
+                </pic:pic>
+              </a:graphicData>
+            </a:graphic>
+            <wp14:sizeRelH relativeFrom="page">
+              <wp14:pctWidth>0</wp14:pctWidth>
+            </wp14:sizeRelH>
+            <wp14:sizeRelV relativeFrom="page">
+              <wp14:pctHeight>0</wp14:pctHeight>
+            </wp14:sizeRelV>
+          </wp:anchor>
+        </w:drawing>
+      </w:r>
+    </w:p>
+    <w:p>
+      <w:pPr>
+        <w:rPr>
           <w:lang w:val="es-GT"/>
         </w:rPr>
       </w:pPr>
@@ -149,52 +597,243 @@
       <w:pPr>
         <w:jc w:val="center"/>
         <w:rPr>
+          <w:lang w:val="es-GT"/>
+        </w:rPr>
+      </w:pPr>
+    </w:p>
+    <w:p>
+      <w:pPr>
+        <w:jc w:val="center"/>
+        <w:rPr>
+          <w:lang w:val="es-GT"/>
+        </w:rPr>
+      </w:pPr>
+    </w:p>
+    <w:p>
+      <w:pPr>
+        <w:jc w:val="center"/>
+        <w:rPr>
+          <w:lang w:val="es-GT"/>
+        </w:rPr>
+      </w:pPr>
+    </w:p>
+    <w:p>
+      <w:pPr>
+        <w:jc w:val="center"/>
+        <w:rPr>
+          <w:lang w:val="es-GT"/>
+        </w:rPr>
+      </w:pPr>
+    </w:p>
+    <w:p>
+      <w:pPr>
+        <w:rPr>
+          <w:i/>
+          <w:u w:val="single"/>
+          <w:lang w:val="es-GT"/>
+        </w:rPr>
+      </w:pPr>
+      <w:r>
+        <w:rPr>
+          <w:i/>
+          <w:u w:val="single"/>
+          <w:lang w:val="es-GT"/>
+        </w:rPr>
+        <w:t>Con Implementación</w:t>
+      </w:r>
+      <w:r>
+        <w:rPr>
+          <w:i/>
+          <w:u w:val="single"/>
+          <w:lang w:val="es-GT"/>
+        </w:rPr>
+        <w:t xml:space="preserve"> </w:t>
+      </w:r>
+      <w:proofErr w:type="spellStart"/>
+      <w:r>
+        <w:rPr>
+          <w:i/>
+          <w:u w:val="single"/>
+          <w:lang w:val="es-GT"/>
+        </w:rPr>
+        <w:t>TreeMap</w:t>
+      </w:r>
+      <w:proofErr w:type="spellEnd"/>
+      <w:r>
+        <w:rPr>
+          <w:i/>
+          <w:u w:val="single"/>
+          <w:lang w:val="es-GT"/>
+        </w:rPr>
+        <w:t>:</w:t>
+      </w:r>
+    </w:p>
+    <w:p>
+      <w:pPr>
+        <w:rPr>
+          <w:i/>
+          <w:u w:val="single"/>
+          <w:lang w:val="es-GT"/>
+        </w:rPr>
+      </w:pPr>
+      <w:r>
+        <w:rPr>
+          <w:noProof/>
+          <w:lang w:val="es-ES" w:eastAsia="es-ES"/>
+        </w:rPr>
+        <w:drawing>
+          <wp:anchor distT="0" distB="0" distL="114300" distR="114300" simplePos="0" relativeHeight="251661312" behindDoc="0" locked="0" layoutInCell="1" allowOverlap="1" wp14:anchorId="40A31113" wp14:editId="4AD2D6C0">
+            <wp:simplePos x="0" y="0"/>
+            <wp:positionH relativeFrom="column">
+              <wp:posOffset>-635</wp:posOffset>
+            </wp:positionH>
+            <wp:positionV relativeFrom="paragraph">
+              <wp:posOffset>103505</wp:posOffset>
+            </wp:positionV>
+            <wp:extent cx="5157470" cy="1682115"/>
+            <wp:effectExtent l="0" t="0" r="0" b="0"/>
+            <wp:wrapSquare wrapText="bothSides"/>
+            <wp:docPr id="10" name="Imagen 10"/>
+            <wp:cNvGraphicFramePr>
+              <a:graphicFrameLocks xmlns:a="http://schemas.openxmlformats.org/drawingml/2006/main" noChangeAspect="1"/>
+            </wp:cNvGraphicFramePr>
+            <a:graphic xmlns:a="http://schemas.openxmlformats.org/drawingml/2006/main">
+              <a:graphicData uri="http://schemas.openxmlformats.org/drawingml/2006/picture">
+                <pic:pic xmlns:pic="http://schemas.openxmlformats.org/drawingml/2006/picture">
+                  <pic:nvPicPr>
+                    <pic:cNvPr id="0" name=""/>
+                    <pic:cNvPicPr/>
+                  </pic:nvPicPr>
+                  <pic:blipFill rotWithShape="1">
+                    <a:blip r:embed="rId9" cstate="print">
+                      <a:extLst>
+                        <a:ext uri="{28A0092B-C50C-407E-A947-70E740481C1C}">
+                          <a14:useLocalDpi xmlns:a14="http://schemas.microsoft.com/office/drawing/2010/main" val="0"/>
+                        </a:ext>
+                      </a:extLst>
+                    </a:blip>
+                    <a:srcRect l="28881" t="16666" b="42078"/>
+                    <a:stretch/>
+                  </pic:blipFill>
+                  <pic:spPr bwMode="auto">
+                    <a:xfrm>
+                      <a:off x="0" y="0"/>
+                      <a:ext cx="5157470" cy="1682115"/>
+                    </a:xfrm>
+                    <a:prstGeom prst="rect">
+                      <a:avLst/>
+                    </a:prstGeom>
+                    <a:ln>
+                      <a:noFill/>
+                    </a:ln>
+                    <a:extLst>
+                      <a:ext uri="{53640926-AAD7-44D8-BBD7-CCE9431645EC}">
+                        <a14:shadowObscured xmlns:a14="http://schemas.microsoft.com/office/drawing/2010/main"/>
+                      </a:ext>
+                    </a:extLst>
+                  </pic:spPr>
+                </pic:pic>
+              </a:graphicData>
+            </a:graphic>
+            <wp14:sizeRelH relativeFrom="page">
+              <wp14:pctWidth>0</wp14:pctWidth>
+            </wp14:sizeRelH>
+            <wp14:sizeRelV relativeFrom="page">
+              <wp14:pctHeight>0</wp14:pctHeight>
+            </wp14:sizeRelV>
+          </wp:anchor>
+        </w:drawing>
+      </w:r>
+    </w:p>
+    <w:p>
+      <w:pPr>
+        <w:rPr>
+          <w:lang w:val="es-GT"/>
+        </w:rPr>
+      </w:pPr>
+    </w:p>
+    <w:p>
+      <w:pPr>
+        <w:jc w:val="center"/>
+        <w:rPr>
+          <w:lang w:val="es-GT"/>
+        </w:rPr>
+      </w:pPr>
+    </w:p>
+    <w:p>
+      <w:pPr>
+        <w:jc w:val="center"/>
+        <w:rPr>
+          <w:lang w:val="es-GT"/>
+        </w:rPr>
+      </w:pPr>
+    </w:p>
+    <w:p>
+      <w:pPr>
+        <w:jc w:val="center"/>
+        <w:rPr>
+          <w:lang w:val="es-GT"/>
+        </w:rPr>
+      </w:pPr>
+    </w:p>
+    <w:p>
+      <w:pPr>
+        <w:jc w:val="center"/>
+        <w:rPr>
+          <w:lang w:val="es-GT"/>
+        </w:rPr>
+      </w:pPr>
+    </w:p>
+    <w:p>
+      <w:pPr>
+        <w:jc w:val="center"/>
+        <w:rPr>
+          <w:lang w:val="es-GT"/>
+        </w:rPr>
+      </w:pPr>
+    </w:p>
+    <w:p>
+      <w:pPr>
+        <w:jc w:val="center"/>
+        <w:rPr>
+          <w:lang w:val="es-GT"/>
+        </w:rPr>
+      </w:pPr>
+    </w:p>
+    <w:p>
+      <w:pPr>
+        <w:jc w:val="center"/>
+        <w:rPr>
           <w:i/>
           <w:sz w:val="32"/>
           <w:u w:val="single"/>
+          <w:lang w:val="es-ES"/>
+        </w:rPr>
+      </w:pPr>
+      <w:r>
+        <w:rPr>
+          <w:i/>
+          <w:sz w:val="32"/>
+          <w:u w:val="single"/>
+          <w:lang w:val="es-ES"/>
+        </w:rPr>
+        <w:t>Pruebas Unitarias</w:t>
+      </w:r>
+    </w:p>
+    <w:p>
+      <w:pPr>
+        <w:rPr>
+          <w:i/>
+          <w:u w:val="single"/>
+          <w:lang w:val="es-ES"/>
         </w:rPr>
       </w:pPr>
       <w:proofErr w:type="spellStart"/>
       <w:r>
         <w:rPr>
           <w:i/>
-          <w:sz w:val="32"/>
-          <w:u w:val="single"/>
-        </w:rPr>
-        <w:t>Pruebas</w:t>
-      </w:r>
-      <w:proofErr w:type="spellEnd"/>
-      <w:r>
-        <w:rPr>
-          <w:i/>
-          <w:sz w:val="32"/>
-          <w:u w:val="single"/>
-        </w:rPr>
-        <w:t xml:space="preserve"> </w:t>
-      </w:r>
-      <w:proofErr w:type="spellStart"/>
-      <w:r>
-        <w:rPr>
-          <w:i/>
-          <w:sz w:val="32"/>
-          <w:u w:val="single"/>
-        </w:rPr>
-        <w:t>Unitarias</w:t>
-      </w:r>
-      <w:proofErr w:type="spellEnd"/>
-    </w:p>
-    <w:p>
-      <w:pPr>
-        <w:rPr>
-          <w:i/>
-          <w:u w:val="single"/>
-        </w:rPr>
-      </w:pPr>
-      <w:proofErr w:type="spellStart"/>
-      <w:r>
-        <w:rPr>
-          <w:i/>
-          <w:u w:val="single"/>
+          <w:u w:val="single"/>
+          <w:lang w:val="es-ES"/>
         </w:rPr>
         <w:t>SimpleSet</w:t>
       </w:r>
@@ -228,7 +867,7 @@
                     <pic:cNvPicPr/>
                   </pic:nvPicPr>
                   <pic:blipFill rotWithShape="1">
-                    <a:blip r:embed="rId5" cstate="print"/>
+                    <a:blip r:embed="rId10" cstate="print"/>
                     <a:srcRect l="16773" t="69516" r="65278" b="5793"/>
                     <a:stretch/>
                   </pic:blipFill>
@@ -245,7 +884,7 @@
                     </a:ln>
                     <a:extLst>
                       <a:ext uri="{53640926-AAD7-44D8-BBD7-CCE9431645EC}">
-                        <a14:shadowObscured xmlns:a14="http://schemas.microsoft.com/office/drawing/2010/main" xmlns:wps="http://schemas.microsoft.com/office/word/2010/wordprocessingShape" xmlns:wpi="http://schemas.microsoft.com/office/word/2010/wordprocessingInk" xmlns:wpg="http://schemas.microsoft.com/office/word/2010/wordprocessingGroup" xmlns:w15="http://schemas.microsoft.com/office/word/2012/wordml" xmlns:w14="http://schemas.microsoft.com/office/word/2010/wordml" xmlns:w="http://schemas.openxmlformats.org/wordprocessingml/2006/main" xmlns:w10="urn:schemas-microsoft-com:office:word" xmlns:wp14="http://schemas.microsoft.com/office/word/2010/wordprocessingDrawing" xmlns:v="urn:schemas-microsoft-com:vml" xmlns:o="urn:schemas-microsoft-com:office:office" xmlns:mc="http://schemas.openxmlformats.org/markup-compatibility/2006" xmlns:wpc="http://schemas.microsoft.com/office/word/2010/wordprocessingCanvas" xmlns=""/>
+                        <a14:shadowObscured xmlns:a14="http://schemas.microsoft.com/office/drawing/2010/main"/>
                       </a:ext>
                     </a:extLst>
                   </pic:spPr>
@@ -271,12 +910,45 @@
           <w:u w:val="single"/>
         </w:rPr>
       </w:pPr>
+    </w:p>
+    <w:p>
+      <w:pPr>
+        <w:rPr>
+          <w:i/>
+          <w:u w:val="single"/>
+        </w:rPr>
+      </w:pPr>
+    </w:p>
+    <w:p>
+      <w:pPr>
+        <w:rPr>
+          <w:i/>
+          <w:u w:val="single"/>
+        </w:rPr>
+      </w:pPr>
+    </w:p>
+    <w:p>
+      <w:pPr>
+        <w:rPr>
+          <w:i/>
+          <w:u w:val="single"/>
+        </w:rPr>
+      </w:pPr>
+    </w:p>
+    <w:p>
+      <w:pPr>
+        <w:rPr>
+          <w:i/>
+          <w:u w:val="single"/>
+        </w:rPr>
+      </w:pPr>
       <w:proofErr w:type="spellStart"/>
       <w:r>
         <w:rPr>
           <w:i/>
           <w:u w:val="single"/>
         </w:rPr>
+        <w:lastRenderedPageBreak/>
         <w:t>HashMapSet</w:t>
       </w:r>
       <w:proofErr w:type="spellEnd"/>
@@ -309,7 +981,7 @@
                     <pic:cNvPicPr/>
                   </pic:nvPicPr>
                   <pic:blipFill rotWithShape="1">
-                    <a:blip r:embed="rId6" cstate="print"/>
+                    <a:blip r:embed="rId11" cstate="print"/>
                     <a:srcRect l="16987" t="69136" r="66346" b="5223"/>
                     <a:stretch/>
                   </pic:blipFill>
@@ -326,7 +998,7 @@
                     </a:ln>
                     <a:extLst>
                       <a:ext uri="{53640926-AAD7-44D8-BBD7-CCE9431645EC}">
-                        <a14:shadowObscured xmlns:a14="http://schemas.microsoft.com/office/drawing/2010/main" xmlns:wps="http://schemas.microsoft.com/office/word/2010/wordprocessingShape" xmlns:wpi="http://schemas.microsoft.com/office/word/2010/wordprocessingInk" xmlns:wpg="http://schemas.microsoft.com/office/word/2010/wordprocessingGroup" xmlns:w15="http://schemas.microsoft.com/office/word/2012/wordml" xmlns:w14="http://schemas.microsoft.com/office/word/2010/wordml" xmlns:w="http://schemas.openxmlformats.org/wordprocessingml/2006/main" xmlns:w10="urn:schemas-microsoft-com:office:word" xmlns:wp14="http://schemas.microsoft.com/office/word/2010/wordprocessingDrawing" xmlns:v="urn:schemas-microsoft-com:vml" xmlns:o="urn:schemas-microsoft-com:office:office" xmlns:mc="http://schemas.openxmlformats.org/markup-compatibility/2006" xmlns:wpc="http://schemas.microsoft.com/office/word/2010/wordprocessingCanvas" xmlns=""/>
+                        <a14:shadowObscured xmlns:a14="http://schemas.microsoft.com/office/drawing/2010/main"/>
                       </a:ext>
                     </a:extLst>
                   </pic:spPr>
@@ -397,7 +1069,7 @@
                     <pic:cNvPicPr/>
                   </pic:nvPicPr>
                   <pic:blipFill rotWithShape="1">
-                    <a:blip r:embed="rId7" cstate="print"/>
+                    <a:blip r:embed="rId12" cstate="print"/>
                     <a:srcRect l="16773" t="69326" r="67308" b="4274"/>
                     <a:stretch/>
                   </pic:blipFill>
@@ -414,7 +1086,7 @@
                     </a:ln>
                     <a:extLst>
                       <a:ext uri="{53640926-AAD7-44D8-BBD7-CCE9431645EC}">
-                        <a14:shadowObscured xmlns:a14="http://schemas.microsoft.com/office/drawing/2010/main" xmlns:wps="http://schemas.microsoft.com/office/word/2010/wordprocessingShape" xmlns:wpi="http://schemas.microsoft.com/office/word/2010/wordprocessingInk" xmlns:wpg="http://schemas.microsoft.com/office/word/2010/wordprocessingGroup" xmlns:w15="http://schemas.microsoft.com/office/word/2012/wordml" xmlns:w14="http://schemas.microsoft.com/office/word/2010/wordml" xmlns:w="http://schemas.openxmlformats.org/wordprocessingml/2006/main" xmlns:w10="urn:schemas-microsoft-com:office:word" xmlns:wp14="http://schemas.microsoft.com/office/word/2010/wordprocessingDrawing" xmlns:v="urn:schemas-microsoft-com:vml" xmlns:o="urn:schemas-microsoft-com:office:office" xmlns:mc="http://schemas.openxmlformats.org/markup-compatibility/2006" xmlns:wpc="http://schemas.microsoft.com/office/word/2010/wordprocessingCanvas" xmlns=""/>
+                        <a14:shadowObscured xmlns:a14="http://schemas.microsoft.com/office/drawing/2010/main"/>
                       </a:ext>
                     </a:extLst>
                   </pic:spPr>
@@ -478,7 +1150,7 @@
                     <pic:cNvPicPr/>
                   </pic:nvPicPr>
                   <pic:blipFill rotWithShape="1">
-                    <a:blip r:embed="rId8" cstate="print"/>
+                    <a:blip r:embed="rId13" cstate="print"/>
                     <a:srcRect l="17094" t="69516" r="67948" b="4654"/>
                     <a:stretch/>
                   </pic:blipFill>
@@ -495,7 +1167,7 @@
                     </a:ln>
                     <a:extLst>
                       <a:ext uri="{53640926-AAD7-44D8-BBD7-CCE9431645EC}">
-                        <a14:shadowObscured xmlns:a14="http://schemas.microsoft.com/office/drawing/2010/main" xmlns:wps="http://schemas.microsoft.com/office/word/2010/wordprocessingShape" xmlns:wpi="http://schemas.microsoft.com/office/word/2010/wordprocessingInk" xmlns:wpg="http://schemas.microsoft.com/office/word/2010/wordprocessingGroup" xmlns:w15="http://schemas.microsoft.com/office/word/2012/wordml" xmlns:w14="http://schemas.microsoft.com/office/word/2010/wordml" xmlns:w="http://schemas.openxmlformats.org/wordprocessingml/2006/main" xmlns:w10="urn:schemas-microsoft-com:office:word" xmlns:wp14="http://schemas.microsoft.com/office/word/2010/wordprocessingDrawing" xmlns:v="urn:schemas-microsoft-com:vml" xmlns:o="urn:schemas-microsoft-com:office:office" xmlns:mc="http://schemas.openxmlformats.org/markup-compatibility/2006" xmlns:wpc="http://schemas.microsoft.com/office/word/2010/wordprocessingCanvas" xmlns=""/>
+                        <a14:shadowObscured xmlns:a14="http://schemas.microsoft.com/office/drawing/2010/main"/>
                       </a:ext>
                     </a:extLst>
                   </pic:spPr>
@@ -529,8 +1201,6 @@
         </w:rPr>
         <w:t>RedBlackTreeSet</w:t>
       </w:r>
-      <w:bookmarkStart w:id="0" w:name="_GoBack"/>
-      <w:bookmarkEnd w:id="0"/>
       <w:proofErr w:type="spellEnd"/>
     </w:p>
     <w:p>
@@ -555,7 +1225,7 @@
                     <pic:cNvPicPr/>
                   </pic:nvPicPr>
                   <pic:blipFill rotWithShape="1">
-                    <a:blip r:embed="rId9" cstate="print"/>
+                    <a:blip r:embed="rId14" cstate="print"/>
                     <a:srcRect l="16667" t="69136" r="66880" b="5793"/>
                     <a:stretch/>
                   </pic:blipFill>
@@ -572,7 +1242,7 @@
                     </a:ln>
                     <a:extLst>
                       <a:ext uri="{53640926-AAD7-44D8-BBD7-CCE9431645EC}">
-                        <a14:shadowObscured xmlns:a14="http://schemas.microsoft.com/office/drawing/2010/main" xmlns:wps="http://schemas.microsoft.com/office/word/2010/wordprocessingShape" xmlns:wpi="http://schemas.microsoft.com/office/word/2010/wordprocessingInk" xmlns:wpg="http://schemas.microsoft.com/office/word/2010/wordprocessingGroup" xmlns:w15="http://schemas.microsoft.com/office/word/2012/wordml" xmlns:w14="http://schemas.microsoft.com/office/word/2010/wordml" xmlns:w="http://schemas.openxmlformats.org/wordprocessingml/2006/main" xmlns:w10="urn:schemas-microsoft-com:office:word" xmlns:wp14="http://schemas.microsoft.com/office/word/2010/wordprocessingDrawing" xmlns:v="urn:schemas-microsoft-com:vml" xmlns:o="urn:schemas-microsoft-com:office:office" xmlns:mc="http://schemas.openxmlformats.org/markup-compatibility/2006" xmlns:wpc="http://schemas.microsoft.com/office/word/2010/wordprocessingCanvas" xmlns=""/>
+                        <a14:shadowObscured xmlns:a14="http://schemas.microsoft.com/office/drawing/2010/main"/>
                       </a:ext>
                     </a:extLst>
                   </pic:spPr>
@@ -587,15 +1257,22 @@
     <w:p>
       <w:pPr>
         <w:rPr>
-          <w:lang w:val="es-ES"/>
-        </w:rPr>
-      </w:pPr>
-      <w:r>
-        <w:rPr>
-          <w:lang w:val="es-ES"/>
-        </w:rPr>
+          <w:b/>
+          <w:u w:val="single"/>
+          <w:lang w:val="es-ES"/>
+        </w:rPr>
+      </w:pPr>
+      <w:r>
+        <w:rPr>
+          <w:b/>
+          <w:u w:val="single"/>
+          <w:lang w:val="es-ES"/>
+        </w:rPr>
+        <w:lastRenderedPageBreak/>
         <w:t>Implementación Sugerida:</w:t>
       </w:r>
+      <w:bookmarkStart w:id="0" w:name="_GoBack"/>
+      <w:bookmarkEnd w:id="0"/>
     </w:p>
     <w:p>
       <w:pPr>
@@ -725,7 +1402,7 @@
 </file>
 
 <file path=word/styles.xml><?xml version="1.0" encoding="utf-8"?>
-<w:styles xmlns:r="http://schemas.openxmlformats.org/officeDocument/2006/relationships" xmlns:w="http://schemas.openxmlformats.org/wordprocessingml/2006/main">
+<w:styles xmlns:mc="http://schemas.openxmlformats.org/markup-compatibility/2006" xmlns:r="http://schemas.openxmlformats.org/officeDocument/2006/relationships" xmlns:w="http://schemas.openxmlformats.org/wordprocessingml/2006/main" xmlns:w14="http://schemas.microsoft.com/office/word/2010/wordml" mc:Ignorable="w14">
   <w:docDefaults>
     <w:rPrDefault>
       <w:rPr>
@@ -896,7 +1573,6 @@
     <w:uiPriority w:val="99"/>
     <w:semiHidden/>
     <w:unhideWhenUsed/>
-    <w:qFormat/>
     <w:tblPr>
       <w:tblInd w:w="0" w:type="dxa"/>
       <w:tblCellMar>
@@ -942,6 +1618,196 @@
       <w:sz w:val="16"/>
       <w:szCs w:val="16"/>
     </w:rPr>
+  </w:style>
+</w:styles>
+</file>
+
+<file path=word/stylesWithEffects.xml><?xml version="1.0" encoding="utf-8"?>
+<w:styles xmlns:wpc="http://schemas.microsoft.com/office/word/2010/wordprocessingCanvas" xmlns:mc="http://schemas.openxmlformats.org/markup-compatibility/2006" xmlns:o="urn:schemas-microsoft-com:office:office" xmlns:r="http://schemas.openxmlformats.org/officeDocument/2006/relationships" xmlns:m="http://schemas.openxmlformats.org/officeDocument/2006/math" xmlns:v="urn:schemas-microsoft-com:vml" xmlns:wp14="http://schemas.microsoft.com/office/word/2010/wordprocessingDrawing" xmlns:wp="http://schemas.openxmlformats.org/drawingml/2006/wordprocessingDrawing" xmlns:w10="urn:schemas-microsoft-com:office:word" xmlns:w="http://schemas.openxmlformats.org/wordprocessingml/2006/main" xmlns:w14="http://schemas.microsoft.com/office/word/2010/wordml" xmlns:wpg="http://schemas.microsoft.com/office/word/2010/wordprocessingGroup" xmlns:wpi="http://schemas.microsoft.com/office/word/2010/wordprocessingInk" xmlns:wne="http://schemas.microsoft.com/office/word/2006/wordml" xmlns:wps="http://schemas.microsoft.com/office/word/2010/wordprocessingShape" mc:Ignorable="w14 wp14">
+  <w:docDefaults>
+    <w:rPrDefault>
+      <w:rPr>
+        <w:rFonts w:asciiTheme="minorHAnsi" w:eastAsiaTheme="minorEastAsia" w:hAnsiTheme="minorHAnsi" w:cstheme="minorBidi"/>
+        <w:sz w:val="22"/>
+        <w:szCs w:val="22"/>
+        <w:lang w:val="es-ES" w:eastAsia="es-ES" w:bidi="ar-SA"/>
+      </w:rPr>
+    </w:rPrDefault>
+    <w:pPrDefault>
+      <w:pPr>
+        <w:spacing w:after="200" w:line="276" w:lineRule="auto"/>
+      </w:pPr>
+    </w:pPrDefault>
+  </w:docDefaults>
+  <w:latentStyles w:defLockedState="0" w:defUIPriority="99" w:defSemiHidden="1" w:defUnhideWhenUsed="1" w:defQFormat="0" w:count="267">
+    <w:lsdException w:name="Normal" w:semiHidden="0" w:uiPriority="0" w:unhideWhenUsed="0" w:qFormat="1"/>
+    <w:lsdException w:name="heading 1" w:semiHidden="0" w:uiPriority="9" w:unhideWhenUsed="0" w:qFormat="1"/>
+    <w:lsdException w:name="heading 2" w:uiPriority="9" w:qFormat="1"/>
+    <w:lsdException w:name="heading 3" w:uiPriority="9" w:qFormat="1"/>
+    <w:lsdException w:name="heading 4" w:uiPriority="9" w:qFormat="1"/>
+    <w:lsdException w:name="heading 5" w:uiPriority="9" w:qFormat="1"/>
+    <w:lsdException w:name="heading 6" w:uiPriority="9" w:qFormat="1"/>
+    <w:lsdException w:name="heading 7" w:uiPriority="9" w:qFormat="1"/>
+    <w:lsdException w:name="heading 8" w:uiPriority="9" w:qFormat="1"/>
+    <w:lsdException w:name="heading 9" w:uiPriority="9" w:qFormat="1"/>
+    <w:lsdException w:name="toc 1" w:uiPriority="39"/>
+    <w:lsdException w:name="toc 2" w:uiPriority="39"/>
+    <w:lsdException w:name="toc 3" w:uiPriority="39"/>
+    <w:lsdException w:name="toc 4" w:uiPriority="39"/>
+    <w:lsdException w:name="toc 5" w:uiPriority="39"/>
+    <w:lsdException w:name="toc 6" w:uiPriority="39"/>
+    <w:lsdException w:name="toc 7" w:uiPriority="39"/>
+    <w:lsdException w:name="toc 8" w:uiPriority="39"/>
+    <w:lsdException w:name="toc 9" w:uiPriority="39"/>
+    <w:lsdException w:name="caption" w:uiPriority="35" w:qFormat="1"/>
+    <w:lsdException w:name="Title" w:semiHidden="0" w:uiPriority="10" w:unhideWhenUsed="0" w:qFormat="1"/>
+    <w:lsdException w:name="Default Paragraph Font" w:uiPriority="1"/>
+    <w:lsdException w:name="Subtitle" w:semiHidden="0" w:uiPriority="11" w:unhideWhenUsed="0" w:qFormat="1"/>
+    <w:lsdException w:name="Strong" w:semiHidden="0" w:uiPriority="22" w:unhideWhenUsed="0" w:qFormat="1"/>
+    <w:lsdException w:name="Emphasis" w:semiHidden="0" w:uiPriority="20" w:unhideWhenUsed="0" w:qFormat="1"/>
+    <w:lsdException w:name="Table Grid" w:semiHidden="0" w:uiPriority="59" w:unhideWhenUsed="0"/>
+    <w:lsdException w:name="Placeholder Text" w:unhideWhenUsed="0"/>
+    <w:lsdException w:name="No Spacing" w:semiHidden="0" w:uiPriority="1" w:unhideWhenUsed="0" w:qFormat="1"/>
+    <w:lsdException w:name="Light Shading" w:semiHidden="0" w:uiPriority="60" w:unhideWhenUsed="0"/>
+    <w:lsdException w:name="Light List" w:semiHidden="0" w:uiPriority="61" w:unhideWhenUsed="0"/>
+    <w:lsdException w:name="Light Grid" w:semiHidden="0" w:uiPriority="62" w:unhideWhenUsed="0"/>
+    <w:lsdException w:name="Medium Shading 1" w:semiHidden="0" w:uiPriority="63" w:unhideWhenUsed="0"/>
+    <w:lsdException w:name="Medium Shading 2" w:semiHidden="0" w:uiPriority="64" w:unhideWhenUsed="0"/>
+    <w:lsdException w:name="Medium List 1" w:semiHidden="0" w:uiPriority="65" w:unhideWhenUsed="0"/>
+    <w:lsdException w:name="Medium List 2" w:semiHidden="0" w:uiPriority="66" w:unhideWhenUsed="0"/>
+    <w:lsdException w:name="Medium Grid 1" w:semiHidden="0" w:uiPriority="67" w:unhideWhenUsed="0"/>
+    <w:lsdException w:name="Medium Grid 2" w:semiHidden="0" w:uiPriority="68" w:unhideWhenUsed="0"/>
+    <w:lsdException w:name="Medium Grid 3" w:semiHidden="0" w:uiPriority="69" w:unhideWhenUsed="0"/>
+    <w:lsdException w:name="Dark List" w:semiHidden="0" w:uiPriority="70" w:unhideWhenUsed="0"/>
+    <w:lsdException w:name="Colorful Shading" w:semiHidden="0" w:uiPriority="71" w:unhideWhenUsed="0"/>
+    <w:lsdException w:name="Colorful List" w:semiHidden="0" w:uiPriority="72" w:unhideWhenUsed="0"/>
+    <w:lsdException w:name="Colorful Grid" w:semiHidden="0" w:uiPriority="73" w:unhideWhenUsed="0"/>
+    <w:lsdException w:name="Light Shading Accent 1" w:semiHidden="0" w:uiPriority="60" w:unhideWhenUsed="0"/>
+    <w:lsdException w:name="Light List Accent 1" w:semiHidden="0" w:uiPriority="61" w:unhideWhenUsed="0"/>
+    <w:lsdException w:name="Light Grid Accent 1" w:semiHidden="0" w:uiPriority="62" w:unhideWhenUsed="0"/>
+    <w:lsdException w:name="Medium Shading 1 Accent 1" w:semiHidden="0" w:uiPriority="63" w:unhideWhenUsed="0"/>
+    <w:lsdException w:name="Medium Shading 2 Accent 1" w:semiHidden="0" w:uiPriority="64" w:unhideWhenUsed="0"/>
+    <w:lsdException w:name="Medium List 1 Accent 1" w:semiHidden="0" w:uiPriority="65" w:unhideWhenUsed="0"/>
+    <w:lsdException w:name="Revision" w:unhideWhenUsed="0"/>
+    <w:lsdException w:name="List Paragraph" w:semiHidden="0" w:uiPriority="34" w:unhideWhenUsed="0" w:qFormat="1"/>
+    <w:lsdException w:name="Quote" w:semiHidden="0" w:uiPriority="29" w:unhideWhenUsed="0" w:qFormat="1"/>
+    <w:lsdException w:name="Intense Quote" w:semiHidden="0" w:uiPriority="30" w:unhideWhenUsed="0" w:qFormat="1"/>
+    <w:lsdException w:name="Medium List 2 Accent 1" w:semiHidden="0" w:uiPriority="66" w:unhideWhenUsed="0"/>
+    <w:lsdException w:name="Medium Grid 1 Accent 1" w:semiHidden="0" w:uiPriority="67" w:unhideWhenUsed="0"/>
+    <w:lsdException w:name="Medium Grid 2 Accent 1" w:semiHidden="0" w:uiPriority="68" w:unhideWhenUsed="0"/>
+    <w:lsdException w:name="Medium Grid 3 Accent 1" w:semiHidden="0" w:uiPriority="69" w:unhideWhenUsed="0"/>
+    <w:lsdException w:name="Dark List Accent 1" w:semiHidden="0" w:uiPriority="70" w:unhideWhenUsed="0"/>
+    <w:lsdException w:name="Colorful Shading Accent 1" w:semiHidden="0" w:uiPriority="71" w:unhideWhenUsed="0"/>
+    <w:lsdException w:name="Colorful List Accent 1" w:semiHidden="0" w:uiPriority="72" w:unhideWhenUsed="0"/>
+    <w:lsdException w:name="Colorful Grid Accent 1" w:semiHidden="0" w:uiPriority="73" w:unhideWhenUsed="0"/>
+    <w:lsdException w:name="Light Shading Accent 2" w:semiHidden="0" w:uiPriority="60" w:unhideWhenUsed="0"/>
+    <w:lsdException w:name="Light List Accent 2" w:semiHidden="0" w:uiPriority="61" w:unhideWhenUsed="0"/>
+    <w:lsdException w:name="Light Grid Accent 2" w:semiHidden="0" w:uiPriority="62" w:unhideWhenUsed="0"/>
+    <w:lsdException w:name="Medium Shading 1 Accent 2" w:semiHidden="0" w:uiPriority="63" w:unhideWhenUsed="0"/>
+    <w:lsdException w:name="Medium Shading 2 Accent 2" w:semiHidden="0" w:uiPriority="64" w:unhideWhenUsed="0"/>
+    <w:lsdException w:name="Medium List 1 Accent 2" w:semiHidden="0" w:uiPriority="65" w:unhideWhenUsed="0"/>
+    <w:lsdException w:name="Medium List 2 Accent 2" w:semiHidden="0" w:uiPriority="66" w:unhideWhenUsed="0"/>
+    <w:lsdException w:name="Medium Grid 1 Accent 2" w:semiHidden="0" w:uiPriority="67" w:unhideWhenUsed="0"/>
+    <w:lsdException w:name="Medium Grid 2 Accent 2" w:semiHidden="0" w:uiPriority="68" w:unhideWhenUsed="0"/>
+    <w:lsdException w:name="Medium Grid 3 Accent 2" w:semiHidden="0" w:uiPriority="69" w:unhideWhenUsed="0"/>
+    <w:lsdException w:name="Dark List Accent 2" w:semiHidden="0" w:uiPriority="70" w:unhideWhenUsed="0"/>
+    <w:lsdException w:name="Colorful Shading Accent 2" w:semiHidden="0" w:uiPriority="71" w:unhideWhenUsed="0"/>
+    <w:lsdException w:name="Colorful List Accent 2" w:semiHidden="0" w:uiPriority="72" w:unhideWhenUsed="0"/>
+    <w:lsdException w:name="Colorful Grid Accent 2" w:semiHidden="0" w:uiPriority="73" w:unhideWhenUsed="0"/>
+    <w:lsdException w:name="Light Shading Accent 3" w:semiHidden="0" w:uiPriority="60" w:unhideWhenUsed="0"/>
+    <w:lsdException w:name="Light List Accent 3" w:semiHidden="0" w:uiPriority="61" w:unhideWhenUsed="0"/>
+    <w:lsdException w:name="Light Grid Accent 3" w:semiHidden="0" w:uiPriority="62" w:unhideWhenUsed="0"/>
+    <w:lsdException w:name="Medium Shading 1 Accent 3" w:semiHidden="0" w:uiPriority="63" w:unhideWhenUsed="0"/>
+    <w:lsdException w:name="Medium Shading 2 Accent 3" w:semiHidden="0" w:uiPriority="64" w:unhideWhenUsed="0"/>
+    <w:lsdException w:name="Medium List 1 Accent 3" w:semiHidden="0" w:uiPriority="65" w:unhideWhenUsed="0"/>
+    <w:lsdException w:name="Medium List 2 Accent 3" w:semiHidden="0" w:uiPriority="66" w:unhideWhenUsed="0"/>
+    <w:lsdException w:name="Medium Grid 1 Accent 3" w:semiHidden="0" w:uiPriority="67" w:unhideWhenUsed="0"/>
+    <w:lsdException w:name="Medium Grid 2 Accent 3" w:semiHidden="0" w:uiPriority="68" w:unhideWhenUsed="0"/>
+    <w:lsdException w:name="Medium Grid 3 Accent 3" w:semiHidden="0" w:uiPriority="69" w:unhideWhenUsed="0"/>
+    <w:lsdException w:name="Dark List Accent 3" w:semiHidden="0" w:uiPriority="70" w:unhideWhenUsed="0"/>
+    <w:lsdException w:name="Colorful Shading Accent 3" w:semiHidden="0" w:uiPriority="71" w:unhideWhenUsed="0"/>
+    <w:lsdException w:name="Colorful List Accent 3" w:semiHidden="0" w:uiPriority="72" w:unhideWhenUsed="0"/>
+    <w:lsdException w:name="Colorful Grid Accent 3" w:semiHidden="0" w:uiPriority="73" w:unhideWhenUsed="0"/>
+    <w:lsdException w:name="Light Shading Accent 4" w:semiHidden="0" w:uiPriority="60" w:unhideWhenUsed="0"/>
+    <w:lsdException w:name="Light List Accent 4" w:semiHidden="0" w:uiPriority="61" w:unhideWhenUsed="0"/>
+    <w:lsdException w:name="Light Grid Accent 4" w:semiHidden="0" w:uiPriority="62" w:unhideWhenUsed="0"/>
+    <w:lsdException w:name="Medium Shading 1 Accent 4" w:semiHidden="0" w:uiPriority="63" w:unhideWhenUsed="0"/>
+    <w:lsdException w:name="Medium Shading 2 Accent 4" w:semiHidden="0" w:uiPriority="64" w:unhideWhenUsed="0"/>
+    <w:lsdException w:name="Medium List 1 Accent 4" w:semiHidden="0" w:uiPriority="65" w:unhideWhenUsed="0"/>
+    <w:lsdException w:name="Medium List 2 Accent 4" w:semiHidden="0" w:uiPriority="66" w:unhideWhenUsed="0"/>
+    <w:lsdException w:name="Medium Grid 1 Accent 4" w:semiHidden="0" w:uiPriority="67" w:unhideWhenUsed="0"/>
+    <w:lsdException w:name="Medium Grid 2 Accent 4" w:semiHidden="0" w:uiPriority="68" w:unhideWhenUsed="0"/>
+    <w:lsdException w:name="Medium Grid 3 Accent 4" w:semiHidden="0" w:uiPriority="69" w:unhideWhenUsed="0"/>
+    <w:lsdException w:name="Dark List Accent 4" w:semiHidden="0" w:uiPriority="70" w:unhideWhenUsed="0"/>
+    <w:lsdException w:name="Colorful Shading Accent 4" w:semiHidden="0" w:uiPriority="71" w:unhideWhenUsed="0"/>
+    <w:lsdException w:name="Colorful List Accent 4" w:semiHidden="0" w:uiPriority="72" w:unhideWhenUsed="0"/>
+    <w:lsdException w:name="Colorful Grid Accent 4" w:semiHidden="0" w:uiPriority="73" w:unhideWhenUsed="0"/>
+    <w:lsdException w:name="Light Shading Accent 5" w:semiHidden="0" w:uiPriority="60" w:unhideWhenUsed="0"/>
+    <w:lsdException w:name="Light List Accent 5" w:semiHidden="0" w:uiPriority="61" w:unhideWhenUsed="0"/>
+    <w:lsdException w:name="Light Grid Accent 5" w:semiHidden="0" w:uiPriority="62" w:unhideWhenUsed="0"/>
+    <w:lsdException w:name="Medium Shading 1 Accent 5" w:semiHidden="0" w:uiPriority="63" w:unhideWhenUsed="0"/>
+    <w:lsdException w:name="Medium Shading 2 Accent 5" w:semiHidden="0" w:uiPriority="64" w:unhideWhenUsed="0"/>
+    <w:lsdException w:name="Medium List 1 Accent 5" w:semiHidden="0" w:uiPriority="65" w:unhideWhenUsed="0"/>
+    <w:lsdException w:name="Medium List 2 Accent 5" w:semiHidden="0" w:uiPriority="66" w:unhideWhenUsed="0"/>
+    <w:lsdException w:name="Medium Grid 1 Accent 5" w:semiHidden="0" w:uiPriority="67" w:unhideWhenUsed="0"/>
+    <w:lsdException w:name="Medium Grid 2 Accent 5" w:semiHidden="0" w:uiPriority="68" w:unhideWhenUsed="0"/>
+    <w:lsdException w:name="Medium Grid 3 Accent 5" w:semiHidden="0" w:uiPriority="69" w:unhideWhenUsed="0"/>
+    <w:lsdException w:name="Dark List Accent 5" w:semiHidden="0" w:uiPriority="70" w:unhideWhenUsed="0"/>
+    <w:lsdException w:name="Colorful Shading Accent 5" w:semiHidden="0" w:uiPriority="71" w:unhideWhenUsed="0"/>
+    <w:lsdException w:name="Colorful List Accent 5" w:semiHidden="0" w:uiPriority="72" w:unhideWhenUsed="0"/>
+    <w:lsdException w:name="Colorful Grid Accent 5" w:semiHidden="0" w:uiPriority="73" w:unhideWhenUsed="0"/>
+    <w:lsdException w:name="Light Shading Accent 6" w:semiHidden="0" w:uiPriority="60" w:unhideWhenUsed="0"/>
+    <w:lsdException w:name="Light List Accent 6" w:semiHidden="0" w:uiPriority="61" w:unhideWhenUsed="0"/>
+    <w:lsdException w:name="Light Grid Accent 6" w:semiHidden="0" w:uiPriority="62" w:unhideWhenUsed="0"/>
+    <w:lsdException w:name="Medium Shading 1 Accent 6" w:semiHidden="0" w:uiPriority="63" w:unhideWhenUsed="0"/>
+    <w:lsdException w:name="Medium Shading 2 Accent 6" w:semiHidden="0" w:uiPriority="64" w:unhideWhenUsed="0"/>
+    <w:lsdException w:name="Medium List 1 Accent 6" w:semiHidden="0" w:uiPriority="65" w:unhideWhenUsed="0"/>
+    <w:lsdException w:name="Medium List 2 Accent 6" w:semiHidden="0" w:uiPriority="66" w:unhideWhenUsed="0"/>
+    <w:lsdException w:name="Medium Grid 1 Accent 6" w:semiHidden="0" w:uiPriority="67" w:unhideWhenUsed="0"/>
+    <w:lsdException w:name="Medium Grid 2 Accent 6" w:semiHidden="0" w:uiPriority="68" w:unhideWhenUsed="0"/>
+    <w:lsdException w:name="Medium Grid 3 Accent 6" w:semiHidden="0" w:uiPriority="69" w:unhideWhenUsed="0"/>
+    <w:lsdException w:name="Dark List Accent 6" w:semiHidden="0" w:uiPriority="70" w:unhideWhenUsed="0"/>
+    <w:lsdException w:name="Colorful Shading Accent 6" w:semiHidden="0" w:uiPriority="71" w:unhideWhenUsed="0"/>
+    <w:lsdException w:name="Colorful List Accent 6" w:semiHidden="0" w:uiPriority="72" w:unhideWhenUsed="0"/>
+    <w:lsdException w:name="Colorful Grid Accent 6" w:semiHidden="0" w:uiPriority="73" w:unhideWhenUsed="0"/>
+    <w:lsdException w:name="Subtle Emphasis" w:semiHidden="0" w:uiPriority="19" w:unhideWhenUsed="0" w:qFormat="1"/>
+    <w:lsdException w:name="Intense Emphasis" w:semiHidden="0" w:uiPriority="21" w:unhideWhenUsed="0" w:qFormat="1"/>
+    <w:lsdException w:name="Subtle Reference" w:semiHidden="0" w:uiPriority="31" w:unhideWhenUsed="0" w:qFormat="1"/>
+    <w:lsdException w:name="Intense Reference" w:semiHidden="0" w:uiPriority="32" w:unhideWhenUsed="0" w:qFormat="1"/>
+    <w:lsdException w:name="Book Title" w:semiHidden="0" w:uiPriority="33" w:unhideWhenUsed="0" w:qFormat="1"/>
+    <w:lsdException w:name="Bibliography" w:uiPriority="37"/>
+    <w:lsdException w:name="TOC Heading" w:uiPriority="39" w:qFormat="1"/>
+  </w:latentStyles>
+  <w:style w:type="paragraph" w:default="1" w:styleId="Normal">
+    <w:name w:val="Normal"/>
+    <w:qFormat/>
+  </w:style>
+  <w:style w:type="character" w:default="1" w:styleId="Fuentedeprrafopredeter">
+    <w:name w:val="Default Paragraph Font"/>
+    <w:uiPriority w:val="1"/>
+    <w:semiHidden/>
+    <w:unhideWhenUsed/>
+  </w:style>
+  <w:style w:type="table" w:default="1" w:styleId="Tablanormal">
+    <w:name w:val="Normal Table"/>
+    <w:uiPriority w:val="99"/>
+    <w:semiHidden/>
+    <w:unhideWhenUsed/>
+    <w:tblPr>
+      <w:tblInd w:w="0" w:type="dxa"/>
+      <w:tblCellMar>
+        <w:top w:w="0" w:type="dxa"/>
+        <w:left w:w="108" w:type="dxa"/>
+        <w:bottom w:w="0" w:type="dxa"/>
+        <w:right w:w="108" w:type="dxa"/>
+      </w:tblCellMar>
+    </w:tblPr>
+  </w:style>
+  <w:style w:type="numbering" w:default="1" w:styleId="Sinlista">
+    <w:name w:val="No List"/>
+    <w:uiPriority w:val="99"/>
+    <w:semiHidden/>
+    <w:unhideWhenUsed/>
   </w:style>
 </w:styles>
 </file>
@@ -1201,7 +2067,7 @@
   <a:extraClrSchemeLst/>
   <a:extLst>
     <a:ext uri="{05A4C25C-085E-4340-85A3-A5531E510DB2}">
-      <thm15:themeFamily xmlns:thm15="http://schemas.microsoft.com/office/thememl/2012/main" xmlns="" name="Office Theme" id="{62F939B6-93AF-4DB8-9C6B-D6C7DFDC589F}" vid="{4A3C46E8-61CC-4603-A589-7422A47A8E4A}"/>
+      <thm15:themeFamily xmlns="" xmlns:thm15="http://schemas.microsoft.com/office/thememl/2012/main" name="Office Theme" id="{62F939B6-93AF-4DB8-9C6B-D6C7DFDC589F}" vid="{4A3C46E8-61CC-4603-A589-7422A47A8E4A}"/>
     </a:ext>
   </a:extLst>
 </a:theme>

</xml_diff>